<commit_message>
Saved final draft 5
</commit_message>
<xml_diff>
--- a/Readme.docx
+++ b/Readme.docx
@@ -73,28 +73,6 @@
         <w:jc w:val="center"/>
         <w:rPr>
           <w:rFonts w:ascii="Times New Roman" w:hAnsi="Times New Roman" w:cs="Times New Roman"/>
-          <w:b/>
-          <w:bCs/>
-          <w:sz w:val="28"/>
-          <w:szCs w:val="28"/>
-        </w:rPr>
-      </w:pPr>
-      <w:r>
-        <w:rPr>
-          <w:rFonts w:ascii="Times New Roman" w:hAnsi="Times New Roman" w:cs="Times New Roman"/>
-          <w:b/>
-          <w:bCs/>
-          <w:sz w:val="28"/>
-          <w:szCs w:val="28"/>
-        </w:rPr>
-        <w:t>Môn: Lập trình Ứng dụng Quản lý 2</w:t>
-      </w:r>
-    </w:p>
-    <w:p>
-      <w:pPr>
-        <w:jc w:val="center"/>
-        <w:rPr>
-          <w:rFonts w:ascii="Times New Roman" w:hAnsi="Times New Roman" w:cs="Times New Roman"/>
           <w:b w:val="1"/>
           <w:bCs w:val="1"/>
           <w:sz w:val="28"/>
@@ -109,7 +87,7 @@
           <w:sz w:val="28"/>
           <w:szCs w:val="28"/>
         </w:rPr>
-        <w:t xml:space="preserve">SV: </w:t>
+        <w:t xml:space="preserve">Môn: </w:t>
       </w:r>
       <w:r>
         <w:rPr>
@@ -119,9 +97,12 @@
           <w:sz w:val="28"/>
           <w:szCs w:val="28"/>
         </w:rPr>
-        <w:t>Nguyễn Đức Hoàng</w:t>
-      </w:r>
-      <w:r>
+        <w:t>Thiết kế Phần Mềm</w:t>
+      </w:r>
+    </w:p>
+    <w:p>
+      <w:pPr>
+        <w:jc w:val="center"/>
         <w:rPr>
           <w:rFonts w:ascii="Times New Roman" w:hAnsi="Times New Roman" w:cs="Times New Roman"/>
           <w:b w:val="1"/>
@@ -129,8 +110,7 @@
           <w:sz w:val="28"/>
           <w:szCs w:val="28"/>
         </w:rPr>
-        <w:t xml:space="preserve">, MSSV: </w:t>
-      </w:r>
+      </w:pPr>
       <w:r>
         <w:rPr>
           <w:rFonts w:ascii="Times New Roman" w:hAnsi="Times New Roman" w:cs="Times New Roman"/>
@@ -139,6 +119,36 @@
           <w:sz w:val="28"/>
           <w:szCs w:val="28"/>
         </w:rPr>
+        <w:t xml:space="preserve">SV: </w:t>
+      </w:r>
+      <w:r>
+        <w:rPr>
+          <w:rFonts w:ascii="Times New Roman" w:hAnsi="Times New Roman" w:cs="Times New Roman"/>
+          <w:b w:val="1"/>
+          <w:bCs w:val="1"/>
+          <w:sz w:val="28"/>
+          <w:szCs w:val="28"/>
+        </w:rPr>
+        <w:t>Nguyễn Đức Hoàng</w:t>
+      </w:r>
+      <w:r>
+        <w:rPr>
+          <w:rFonts w:ascii="Times New Roman" w:hAnsi="Times New Roman" w:cs="Times New Roman"/>
+          <w:b w:val="1"/>
+          <w:bCs w:val="1"/>
+          <w:sz w:val="28"/>
+          <w:szCs w:val="28"/>
+        </w:rPr>
+        <w:t xml:space="preserve">, MSSV: </w:t>
+      </w:r>
+      <w:r>
+        <w:rPr>
+          <w:rFonts w:ascii="Times New Roman" w:hAnsi="Times New Roman" w:cs="Times New Roman"/>
+          <w:b w:val="1"/>
+          <w:bCs w:val="1"/>
+          <w:sz w:val="28"/>
+          <w:szCs w:val="28"/>
+        </w:rPr>
         <w:t>21810012</w:t>
       </w:r>
     </w:p>
@@ -162,7 +172,7 @@
           <w:sz w:val="28"/>
           <w:szCs w:val="28"/>
         </w:rPr>
-        <w:t>Ứng</w:t>
+        <w:t>Phần mềm</w:t>
       </w:r>
       <w:r>
         <w:rPr>
@@ -172,7 +182,7 @@
           <w:sz w:val="28"/>
           <w:szCs w:val="28"/>
         </w:rPr>
-        <w:t xml:space="preserve"> </w:t>
+        <w:t xml:space="preserve"> Quản </w:t>
       </w:r>
       <w:r>
         <w:rPr>
@@ -182,7 +192,7 @@
           <w:sz w:val="28"/>
           <w:szCs w:val="28"/>
         </w:rPr>
-        <w:t>dụng</w:t>
+        <w:t>lý</w:t>
       </w:r>
       <w:r>
         <w:rPr>
@@ -192,7 +202,7 @@
           <w:sz w:val="28"/>
           <w:szCs w:val="28"/>
         </w:rPr>
-        <w:t xml:space="preserve"> Quản </w:t>
+        <w:t xml:space="preserve"> </w:t>
       </w:r>
       <w:r>
         <w:rPr>
@@ -202,7 +212,7 @@
           <w:sz w:val="28"/>
           <w:szCs w:val="28"/>
         </w:rPr>
-        <w:t>lý</w:t>
+        <w:t xml:space="preserve">Nhà </w:t>
       </w:r>
       <w:r>
         <w:rPr>
@@ -212,97 +222,7 @@
           <w:sz w:val="28"/>
           <w:szCs w:val="28"/>
         </w:rPr>
-        <w:t xml:space="preserve"> </w:t>
-      </w:r>
-      <w:r>
-        <w:rPr>
-          <w:rFonts w:ascii="Times New Roman" w:hAnsi="Times New Roman" w:cs="Times New Roman"/>
-          <w:b w:val="1"/>
-          <w:bCs w:val="1"/>
-          <w:sz w:val="28"/>
-          <w:szCs w:val="28"/>
-        </w:rPr>
-        <w:t>cửa</w:t>
-      </w:r>
-      <w:r>
-        <w:rPr>
-          <w:rFonts w:ascii="Times New Roman" w:hAnsi="Times New Roman" w:cs="Times New Roman"/>
-          <w:b w:val="1"/>
-          <w:bCs w:val="1"/>
-          <w:sz w:val="28"/>
-          <w:szCs w:val="28"/>
-        </w:rPr>
-        <w:t xml:space="preserve"> </w:t>
-      </w:r>
-      <w:r>
-        <w:rPr>
-          <w:rFonts w:ascii="Times New Roman" w:hAnsi="Times New Roman" w:cs="Times New Roman"/>
-          <w:b w:val="1"/>
-          <w:bCs w:val="1"/>
-          <w:sz w:val="28"/>
-          <w:szCs w:val="28"/>
-        </w:rPr>
-        <w:t>hàng</w:t>
-      </w:r>
-      <w:r>
-        <w:rPr>
-          <w:rFonts w:ascii="Times New Roman" w:hAnsi="Times New Roman" w:cs="Times New Roman"/>
-          <w:b w:val="1"/>
-          <w:bCs w:val="1"/>
-          <w:sz w:val="28"/>
-          <w:szCs w:val="28"/>
-        </w:rPr>
-        <w:t xml:space="preserve"> </w:t>
-      </w:r>
-      <w:r>
-        <w:rPr>
-          <w:rFonts w:ascii="Times New Roman" w:hAnsi="Times New Roman" w:cs="Times New Roman"/>
-          <w:b w:val="1"/>
-          <w:bCs w:val="1"/>
-          <w:sz w:val="28"/>
-          <w:szCs w:val="28"/>
-        </w:rPr>
         <w:t>Sách</w:t>
-      </w:r>
-      <w:r>
-        <w:rPr>
-          <w:rFonts w:ascii="Times New Roman" w:hAnsi="Times New Roman" w:cs="Times New Roman"/>
-          <w:b w:val="1"/>
-          <w:bCs w:val="1"/>
-          <w:sz w:val="28"/>
-          <w:szCs w:val="28"/>
-        </w:rPr>
-        <w:t>:</w:t>
-      </w:r>
-      <w:r>
-        <w:rPr>
-          <w:rFonts w:ascii="Times New Roman" w:hAnsi="Times New Roman" w:cs="Times New Roman"/>
-          <w:b w:val="1"/>
-          <w:bCs w:val="1"/>
-          <w:sz w:val="28"/>
-          <w:szCs w:val="28"/>
-        </w:rPr>
-        <w:t xml:space="preserve"> </w:t>
-      </w:r>
-      <w:r>
-        <w:rPr>
-          <w:rFonts w:ascii="Times New Roman" w:hAnsi="Times New Roman" w:cs="Times New Roman"/>
-          <w:b w:val="1"/>
-          <w:bCs w:val="1"/>
-          <w:sz w:val="28"/>
-          <w:szCs w:val="28"/>
-        </w:rPr>
-        <w:t>mySho</w:t>
-      </w:r>
-      <w:r>
-        <w:rPr>
-          <w:rFonts w:ascii="Times New Roman" w:hAnsi="Times New Roman" w:cs="Times New Roman"/>
-          <w:b w:val="1"/>
-          <w:bCs w:val="1"/>
-          <w:sz w:val="28"/>
-          <w:szCs w:val="28"/>
-        </w:rPr>
-        <w:t>p</w:t>
       </w:r>
     </w:p>
     <w:p>
@@ -517,1722 +437,6 @@
     <w:p>
       <w:pPr>
         <w:pStyle w:val="ListParagraph"/>
-        <w:numPr>
-          <w:ilvl w:val="0"/>
-          <w:numId w:val="1"/>
-        </w:numPr>
-        <w:ind w:left="567" w:hanging="436"/>
-        <w:outlineLvl w:val="1"/>
-        <w:rPr>
-          <w:rFonts w:ascii="Times New Roman" w:hAnsi="Times New Roman" w:cs="Times New Roman"/>
-          <w:b/>
-          <w:bCs/>
-          <w:sz w:val="28"/>
-          <w:szCs w:val="28"/>
-        </w:rPr>
-      </w:pPr>
-      <w:r>
-        <w:rPr>
-          <w:rFonts w:ascii="Times New Roman" w:hAnsi="Times New Roman" w:cs="Times New Roman"/>
-          <w:b/>
-          <w:bCs/>
-          <w:sz w:val="28"/>
-          <w:szCs w:val="28"/>
-        </w:rPr>
-        <w:t>Giới thiệu chức năng</w:t>
-      </w:r>
-    </w:p>
-    <w:p>
-      <w:pPr>
-        <w:pStyle w:val="ListParagraph"/>
-        <w:numPr>
-          <w:ilvl w:val="1"/>
-          <w:numId w:val="1"/>
-        </w:numPr>
-        <w:ind w:left="851" w:hanging="284"/>
-        <w:outlineLvl w:val="2"/>
-        <w:rPr>
-          <w:rFonts w:ascii="Times New Roman" w:hAnsi="Times New Roman" w:cs="Times New Roman"/>
-          <w:b/>
-          <w:bCs/>
-          <w:sz w:val="28"/>
-          <w:szCs w:val="28"/>
-        </w:rPr>
-      </w:pPr>
-      <w:r>
-        <w:rPr>
-          <w:rFonts w:ascii="Times New Roman" w:hAnsi="Times New Roman" w:cs="Times New Roman"/>
-          <w:b/>
-          <w:bCs/>
-          <w:sz w:val="28"/>
-          <w:szCs w:val="28"/>
-        </w:rPr>
-        <w:t>Các chức năng đã làm được</w:t>
-      </w:r>
-    </w:p>
-    <w:tbl>
-      <w:tblPr>
-        <w:tblStyle w:val="TableGrid"/>
-        <w:tblW w:w="8930" w:type="dxa"/>
-        <w:tblInd w:w="421" w:type="dxa"/>
-        <w:tblLook w:val="04A0" w:firstRow="1" w:lastRow="0" w:firstColumn="1" w:lastColumn="0" w:noHBand="0" w:noVBand="1"/>
-      </w:tblPr>
-      <w:tblGrid>
-        <w:gridCol w:w="715"/>
-        <w:gridCol w:w="4185"/>
-        <w:gridCol w:w="4030"/>
-      </w:tblGrid>
-      <w:tr>
-        <w:tc>
-          <w:tcPr>
-            <w:tcW w:w="715" w:type="dxa"/>
-            <w:tcMar/>
-          </w:tcPr>
-          <w:p>
-            <w:pPr>
-              <w:pStyle w:val="ListParagraph"/>
-              <w:ind w:left="0"/>
-              <w:rPr>
-                <w:rFonts w:ascii="Times New Roman" w:hAnsi="Times New Roman" w:cs="Times New Roman"/>
-                <w:sz w:val="28"/>
-                <w:szCs w:val="28"/>
-              </w:rPr>
-            </w:pPr>
-            <w:r>
-              <w:rPr>
-                <w:rFonts w:ascii="Times New Roman" w:hAnsi="Times New Roman" w:cs="Times New Roman"/>
-                <w:sz w:val="28"/>
-                <w:szCs w:val="28"/>
-              </w:rPr>
-              <w:t>STT</w:t>
-            </w:r>
-          </w:p>
-        </w:tc>
-        <w:tc>
-          <w:tcPr>
-            <w:tcW w:w="4185" w:type="dxa"/>
-            <w:tcMar/>
-          </w:tcPr>
-          <w:p>
-            <w:pPr>
-              <w:pStyle w:val="ListParagraph"/>
-              <w:ind w:left="0"/>
-              <w:rPr>
-                <w:rFonts w:ascii="Times New Roman" w:hAnsi="Times New Roman" w:cs="Times New Roman"/>
-                <w:sz w:val="28"/>
-                <w:szCs w:val="28"/>
-              </w:rPr>
-            </w:pPr>
-            <w:r>
-              <w:rPr>
-                <w:rFonts w:ascii="Times New Roman" w:hAnsi="Times New Roman" w:cs="Times New Roman"/>
-                <w:sz w:val="28"/>
-                <w:szCs w:val="28"/>
-              </w:rPr>
-              <w:t>Chức năng</w:t>
-            </w:r>
-          </w:p>
-        </w:tc>
-        <w:tc>
-          <w:tcPr>
-            <w:tcW w:w="4030" w:type="dxa"/>
-            <w:tcMar/>
-          </w:tcPr>
-          <w:p>
-            <w:pPr>
-              <w:pStyle w:val="ListParagraph"/>
-              <w:ind w:left="0"/>
-              <w:rPr>
-                <w:rFonts w:ascii="Times New Roman" w:hAnsi="Times New Roman" w:cs="Times New Roman"/>
-                <w:sz w:val="28"/>
-                <w:szCs w:val="28"/>
-              </w:rPr>
-            </w:pPr>
-            <w:r>
-              <w:rPr>
-                <w:rFonts w:ascii="Times New Roman" w:hAnsi="Times New Roman" w:cs="Times New Roman"/>
-                <w:sz w:val="28"/>
-                <w:szCs w:val="28"/>
-              </w:rPr>
-              <w:t>Ghi chú</w:t>
-            </w:r>
-            <w:r>
-              <w:rPr>
-                <w:rFonts w:ascii="Times New Roman" w:hAnsi="Times New Roman" w:cs="Times New Roman"/>
-                <w:sz w:val="28"/>
-                <w:szCs w:val="28"/>
-              </w:rPr>
-              <w:t xml:space="preserve"> (Các mục đã làm được)</w:t>
-            </w:r>
-          </w:p>
-        </w:tc>
-      </w:tr>
-      <w:tr>
-        <w:tc>
-          <w:tcPr>
-            <w:tcW w:w="715" w:type="dxa"/>
-            <w:tcMar/>
-          </w:tcPr>
-          <w:p>
-            <w:pPr>
-              <w:pStyle w:val="ListParagraph"/>
-              <w:ind w:left="0"/>
-              <w:rPr>
-                <w:rFonts w:ascii="Times New Roman" w:hAnsi="Times New Roman" w:cs="Times New Roman"/>
-                <w:sz w:val="28"/>
-                <w:szCs w:val="28"/>
-              </w:rPr>
-            </w:pPr>
-            <w:r>
-              <w:rPr>
-                <w:rFonts w:ascii="Times New Roman" w:hAnsi="Times New Roman" w:cs="Times New Roman"/>
-                <w:sz w:val="28"/>
-                <w:szCs w:val="28"/>
-              </w:rPr>
-              <w:t>1</w:t>
-            </w:r>
-          </w:p>
-        </w:tc>
-        <w:tc>
-          <w:tcPr>
-            <w:tcW w:w="4185" w:type="dxa"/>
-            <w:tcMar/>
-          </w:tcPr>
-          <w:p>
-            <w:pPr>
-              <w:pStyle w:val="ListParagraph"/>
-              <w:ind w:left="0"/>
-              <w:rPr>
-                <w:rFonts w:ascii="Times New Roman" w:hAnsi="Times New Roman" w:cs="Times New Roman"/>
-                <w:sz w:val="28"/>
-                <w:szCs w:val="28"/>
-              </w:rPr>
-            </w:pPr>
-            <w:r>
-              <w:rPr>
-                <w:rFonts w:ascii="Times New Roman" w:hAnsi="Times New Roman" w:cs="Times New Roman"/>
-                <w:sz w:val="28"/>
-                <w:szCs w:val="28"/>
-              </w:rPr>
-              <w:t>Đăng nhập</w:t>
-            </w:r>
-          </w:p>
-        </w:tc>
-        <w:tc>
-          <w:tcPr>
-            <w:tcW w:w="4030" w:type="dxa"/>
-            <w:tcMar/>
-          </w:tcPr>
-          <w:p>
-            <w:pPr>
-              <w:pStyle w:val="ListParagraph"/>
-              <w:numPr>
-                <w:ilvl w:val="0"/>
-                <w:numId w:val="2"/>
-              </w:numPr>
-              <w:ind w:left="170" w:hanging="142"/>
-              <w:rPr>
-                <w:rFonts w:ascii="Times New Roman" w:hAnsi="Times New Roman" w:cs="Times New Roman"/>
-                <w:sz w:val="28"/>
-                <w:szCs w:val="28"/>
-              </w:rPr>
-            </w:pPr>
-            <w:r>
-              <w:rPr>
-                <w:rFonts w:ascii="Times New Roman" w:hAnsi="Times New Roman" w:cs="Times New Roman"/>
-                <w:sz w:val="28"/>
-                <w:szCs w:val="28"/>
-              </w:rPr>
-              <w:t>Đăng</w:t>
-            </w:r>
-            <w:r>
-              <w:rPr>
-                <w:rFonts w:ascii="Times New Roman" w:hAnsi="Times New Roman" w:cs="Times New Roman"/>
-                <w:sz w:val="28"/>
-                <w:szCs w:val="28"/>
-              </w:rPr>
-              <w:t xml:space="preserve"> </w:t>
-            </w:r>
-            <w:r>
-              <w:rPr>
-                <w:rFonts w:ascii="Times New Roman" w:hAnsi="Times New Roman" w:cs="Times New Roman"/>
-                <w:sz w:val="28"/>
-                <w:szCs w:val="28"/>
-              </w:rPr>
-              <w:t>nhập</w:t>
-            </w:r>
-            <w:r>
-              <w:rPr>
-                <w:rFonts w:ascii="Times New Roman" w:hAnsi="Times New Roman" w:cs="Times New Roman"/>
-                <w:sz w:val="28"/>
-                <w:szCs w:val="28"/>
-              </w:rPr>
-              <w:t xml:space="preserve"> </w:t>
-            </w:r>
-            <w:r>
-              <w:rPr>
-                <w:rFonts w:ascii="Times New Roman" w:hAnsi="Times New Roman" w:cs="Times New Roman"/>
-                <w:sz w:val="28"/>
-                <w:szCs w:val="28"/>
-              </w:rPr>
-              <w:t>vào</w:t>
-            </w:r>
-            <w:r>
-              <w:rPr>
-                <w:rFonts w:ascii="Times New Roman" w:hAnsi="Times New Roman" w:cs="Times New Roman"/>
-                <w:sz w:val="28"/>
-                <w:szCs w:val="28"/>
-              </w:rPr>
-              <w:t xml:space="preserve"> </w:t>
-            </w:r>
-            <w:r>
-              <w:rPr>
-                <w:rFonts w:ascii="Times New Roman" w:hAnsi="Times New Roman" w:cs="Times New Roman"/>
-                <w:sz w:val="28"/>
-                <w:szCs w:val="28"/>
-              </w:rPr>
-              <w:t>màn</w:t>
-            </w:r>
-            <w:r>
-              <w:rPr>
-                <w:rFonts w:ascii="Times New Roman" w:hAnsi="Times New Roman" w:cs="Times New Roman"/>
-                <w:sz w:val="28"/>
-                <w:szCs w:val="28"/>
-              </w:rPr>
-              <w:t xml:space="preserve"> </w:t>
-            </w:r>
-            <w:r>
-              <w:rPr>
-                <w:rFonts w:ascii="Times New Roman" w:hAnsi="Times New Roman" w:cs="Times New Roman"/>
-                <w:sz w:val="28"/>
-                <w:szCs w:val="28"/>
-              </w:rPr>
-              <w:t>hình</w:t>
-            </w:r>
-            <w:r>
-              <w:rPr>
-                <w:rFonts w:ascii="Times New Roman" w:hAnsi="Times New Roman" w:cs="Times New Roman"/>
-                <w:sz w:val="28"/>
-                <w:szCs w:val="28"/>
-              </w:rPr>
-              <w:t xml:space="preserve"> </w:t>
-            </w:r>
-            <w:r>
-              <w:rPr>
-                <w:rFonts w:ascii="Times New Roman" w:hAnsi="Times New Roman" w:cs="Times New Roman"/>
-                <w:sz w:val="28"/>
-                <w:szCs w:val="28"/>
-              </w:rPr>
-              <w:t>chính</w:t>
-            </w:r>
-            <w:r>
-              <w:rPr>
-                <w:rFonts w:ascii="Times New Roman" w:hAnsi="Times New Roman" w:cs="Times New Roman"/>
-                <w:sz w:val="28"/>
-                <w:szCs w:val="28"/>
-              </w:rPr>
-              <w:t>.</w:t>
-            </w:r>
-          </w:p>
-        </w:tc>
-      </w:tr>
-      <w:tr>
-        <w:tc>
-          <w:tcPr>
-            <w:tcW w:w="715" w:type="dxa"/>
-            <w:tcMar/>
-          </w:tcPr>
-          <w:p>
-            <w:pPr>
-              <w:pStyle w:val="ListParagraph"/>
-              <w:ind w:left="0"/>
-              <w:rPr>
-                <w:rFonts w:ascii="Times New Roman" w:hAnsi="Times New Roman" w:cs="Times New Roman"/>
-                <w:sz w:val="28"/>
-                <w:szCs w:val="28"/>
-              </w:rPr>
-            </w:pPr>
-            <w:r>
-              <w:rPr>
-                <w:rFonts w:ascii="Times New Roman" w:hAnsi="Times New Roman" w:cs="Times New Roman"/>
-                <w:sz w:val="28"/>
-                <w:szCs w:val="28"/>
-              </w:rPr>
-              <w:t>2</w:t>
-            </w:r>
-          </w:p>
-        </w:tc>
-        <w:tc>
-          <w:tcPr>
-            <w:tcW w:w="4185" w:type="dxa"/>
-            <w:tcMar/>
-          </w:tcPr>
-          <w:p>
-            <w:pPr>
-              <w:pStyle w:val="ListParagraph"/>
-              <w:ind w:left="0"/>
-              <w:rPr>
-                <w:rFonts w:ascii="Times New Roman" w:hAnsi="Times New Roman" w:cs="Times New Roman"/>
-                <w:sz w:val="28"/>
-                <w:szCs w:val="28"/>
-              </w:rPr>
-            </w:pPr>
-            <w:r>
-              <w:rPr>
-                <w:rFonts w:ascii="Times New Roman" w:hAnsi="Times New Roman" w:cs="Times New Roman"/>
-                <w:sz w:val="28"/>
-                <w:szCs w:val="28"/>
-              </w:rPr>
-              <w:t>Mành hình Dashboard</w:t>
-            </w:r>
-          </w:p>
-        </w:tc>
-        <w:tc>
-          <w:tcPr>
-            <w:tcW w:w="4030" w:type="dxa"/>
-            <w:tcMar/>
-          </w:tcPr>
-          <w:p>
-            <w:pPr>
-              <w:pStyle w:val="ListParagraph"/>
-              <w:numPr>
-                <w:ilvl w:val="0"/>
-                <w:numId w:val="2"/>
-              </w:numPr>
-              <w:ind w:left="170" w:hanging="142"/>
-              <w:rPr>
-                <w:noProof w:val="0"/>
-                <w:lang w:val="en-US"/>
-              </w:rPr>
-            </w:pPr>
-            <w:r>
-              <w:rPr>
-                <w:noProof w:val="0"/>
-                <w:lang w:val="en-US"/>
-              </w:rPr>
-              <w:t>Có tổng cộng bao nhiêu sản phẩm đang bán</w:t>
-            </w:r>
-          </w:p>
-          <w:p>
-            <w:pPr>
-              <w:pStyle w:val="Normal"/>
-              <w:ind w:left="0"/>
-              <w:rPr>
-                <w:noProof w:val="0"/>
-                <w:lang w:val="en-US"/>
-              </w:rPr>
-            </w:pPr>
-            <w:r>
-              <w:rPr>
-                <w:noProof w:val="0"/>
-                <w:lang w:val="en-US"/>
-              </w:rPr>
-              <w:t xml:space="preserve">-Có </w:t>
-            </w:r>
-            <w:r>
-              <w:rPr>
-                <w:noProof w:val="0"/>
-                <w:lang w:val="en-US"/>
-              </w:rPr>
-              <w:t>tổng</w:t>
-            </w:r>
-            <w:r>
-              <w:rPr>
-                <w:noProof w:val="0"/>
-                <w:lang w:val="en-US"/>
-              </w:rPr>
-              <w:t xml:space="preserve"> </w:t>
-            </w:r>
-            <w:r>
-              <w:rPr>
-                <w:noProof w:val="0"/>
-                <w:lang w:val="en-US"/>
-              </w:rPr>
-              <w:t>cộng</w:t>
-            </w:r>
-            <w:r>
-              <w:rPr>
-                <w:noProof w:val="0"/>
-                <w:lang w:val="en-US"/>
-              </w:rPr>
-              <w:t xml:space="preserve"> bao </w:t>
-            </w:r>
-            <w:r>
-              <w:rPr>
-                <w:noProof w:val="0"/>
-                <w:lang w:val="en-US"/>
-              </w:rPr>
-              <w:t>nhiêu</w:t>
-            </w:r>
-            <w:r>
-              <w:rPr>
-                <w:noProof w:val="0"/>
-                <w:lang w:val="en-US"/>
-              </w:rPr>
-              <w:t xml:space="preserve"> </w:t>
-            </w:r>
-            <w:r>
-              <w:rPr>
-                <w:noProof w:val="0"/>
-                <w:lang w:val="en-US"/>
-              </w:rPr>
-              <w:t>đơn</w:t>
-            </w:r>
-            <w:r>
-              <w:rPr>
-                <w:noProof w:val="0"/>
-                <w:lang w:val="en-US"/>
-              </w:rPr>
-              <w:t xml:space="preserve"> </w:t>
-            </w:r>
-            <w:r>
-              <w:rPr>
-                <w:noProof w:val="0"/>
-                <w:lang w:val="en-US"/>
-              </w:rPr>
-              <w:t>hàng</w:t>
-            </w:r>
-            <w:r>
-              <w:rPr>
-                <w:noProof w:val="0"/>
-                <w:lang w:val="en-US"/>
-              </w:rPr>
-              <w:t xml:space="preserve"> </w:t>
-            </w:r>
-            <w:r>
-              <w:rPr>
-                <w:noProof w:val="0"/>
-                <w:lang w:val="en-US"/>
-              </w:rPr>
-              <w:t>mới</w:t>
-            </w:r>
-            <w:r>
-              <w:rPr>
-                <w:noProof w:val="0"/>
-                <w:lang w:val="en-US"/>
-              </w:rPr>
-              <w:t xml:space="preserve"> </w:t>
-            </w:r>
-            <w:r>
-              <w:rPr>
-                <w:noProof w:val="0"/>
-                <w:lang w:val="en-US"/>
-              </w:rPr>
-              <w:t>trong</w:t>
-            </w:r>
-            <w:r>
-              <w:rPr>
-                <w:noProof w:val="0"/>
-                <w:lang w:val="en-US"/>
-              </w:rPr>
-              <w:t xml:space="preserve"> </w:t>
-            </w:r>
-            <w:r>
-              <w:rPr>
-                <w:noProof w:val="0"/>
-                <w:lang w:val="en-US"/>
-              </w:rPr>
-              <w:t>tuần</w:t>
-            </w:r>
-            <w:r>
-              <w:rPr>
-                <w:noProof w:val="0"/>
-                <w:lang w:val="en-US"/>
-              </w:rPr>
-              <w:t xml:space="preserve"> / </w:t>
-            </w:r>
-            <w:r>
-              <w:rPr>
-                <w:noProof w:val="0"/>
-                <w:lang w:val="en-US"/>
-              </w:rPr>
-              <w:t>tháng</w:t>
-            </w:r>
-          </w:p>
-          <w:p>
-            <w:pPr>
-              <w:pStyle w:val="Normal"/>
-              <w:ind w:left="0"/>
-              <w:rPr>
-                <w:noProof w:val="0"/>
-                <w:lang w:val="en-US"/>
-              </w:rPr>
-            </w:pPr>
-            <w:r>
-              <w:rPr>
-                <w:noProof w:val="0"/>
-                <w:lang w:val="en-US"/>
-              </w:rPr>
-              <w:t xml:space="preserve">-Liệt </w:t>
-            </w:r>
-            <w:r>
-              <w:rPr>
-                <w:noProof w:val="0"/>
-                <w:lang w:val="en-US"/>
-              </w:rPr>
-              <w:t>kê</w:t>
-            </w:r>
-            <w:r>
-              <w:rPr>
-                <w:noProof w:val="0"/>
-                <w:lang w:val="en-US"/>
-              </w:rPr>
-              <w:t xml:space="preserve"> top 5 </w:t>
-            </w:r>
-            <w:r>
-              <w:rPr>
-                <w:noProof w:val="0"/>
-                <w:lang w:val="en-US"/>
-              </w:rPr>
-              <w:t>sản</w:t>
-            </w:r>
-            <w:r>
-              <w:rPr>
-                <w:noProof w:val="0"/>
-                <w:lang w:val="en-US"/>
-              </w:rPr>
-              <w:t xml:space="preserve"> </w:t>
-            </w:r>
-            <w:r>
-              <w:rPr>
-                <w:noProof w:val="0"/>
-                <w:lang w:val="en-US"/>
-              </w:rPr>
-              <w:t>phẩm</w:t>
-            </w:r>
-            <w:r>
-              <w:rPr>
-                <w:noProof w:val="0"/>
-                <w:lang w:val="en-US"/>
-              </w:rPr>
-              <w:t xml:space="preserve"> </w:t>
-            </w:r>
-            <w:r>
-              <w:rPr>
-                <w:noProof w:val="0"/>
-                <w:lang w:val="en-US"/>
-              </w:rPr>
-              <w:t>đang</w:t>
-            </w:r>
-            <w:r>
-              <w:rPr>
-                <w:noProof w:val="0"/>
-                <w:lang w:val="en-US"/>
-              </w:rPr>
-              <w:t xml:space="preserve"> </w:t>
-            </w:r>
-            <w:r>
-              <w:rPr>
-                <w:noProof w:val="0"/>
-                <w:lang w:val="en-US"/>
-              </w:rPr>
-              <w:t>sắp</w:t>
-            </w:r>
-            <w:r>
-              <w:rPr>
-                <w:noProof w:val="0"/>
-                <w:lang w:val="en-US"/>
-              </w:rPr>
-              <w:t xml:space="preserve"> </w:t>
-            </w:r>
-            <w:r>
-              <w:rPr>
-                <w:noProof w:val="0"/>
-                <w:lang w:val="en-US"/>
-              </w:rPr>
-              <w:t>hết</w:t>
-            </w:r>
-            <w:r>
-              <w:rPr>
-                <w:noProof w:val="0"/>
-                <w:lang w:val="en-US"/>
-              </w:rPr>
-              <w:t xml:space="preserve"> </w:t>
-            </w:r>
-            <w:r>
-              <w:rPr>
-                <w:noProof w:val="0"/>
-                <w:lang w:val="en-US"/>
-              </w:rPr>
-              <w:t>hàng</w:t>
-            </w:r>
-            <w:r>
-              <w:rPr>
-                <w:noProof w:val="0"/>
-                <w:lang w:val="en-US"/>
-              </w:rPr>
-              <w:t xml:space="preserve"> (</w:t>
-            </w:r>
-            <w:r>
-              <w:rPr>
-                <w:noProof w:val="0"/>
-                <w:lang w:val="en-US"/>
-              </w:rPr>
-              <w:t>số</w:t>
-            </w:r>
-            <w:r>
-              <w:rPr>
-                <w:noProof w:val="0"/>
-                <w:lang w:val="en-US"/>
-              </w:rPr>
-              <w:t xml:space="preserve"> </w:t>
-            </w:r>
-            <w:r>
-              <w:rPr>
-                <w:noProof w:val="0"/>
-                <w:lang w:val="en-US"/>
-              </w:rPr>
-              <w:t>lượng</w:t>
-            </w:r>
-            <w:r>
-              <w:rPr>
-                <w:noProof w:val="0"/>
-                <w:lang w:val="en-US"/>
-              </w:rPr>
-              <w:t xml:space="preserve"> &lt; 5)</w:t>
-            </w:r>
-          </w:p>
-          <w:p>
-            <w:pPr>
-              <w:pStyle w:val="ListParagraph"/>
-              <w:numPr>
-                <w:ilvl w:val="0"/>
-                <w:numId w:val="2"/>
-              </w:numPr>
-              <w:ind w:left="170" w:hanging="142"/>
-              <w:rPr>
-                <w:rFonts w:ascii="Times New Roman" w:hAnsi="Times New Roman" w:cs="Times New Roman"/>
-                <w:sz w:val="28"/>
-                <w:szCs w:val="28"/>
-              </w:rPr>
-            </w:pPr>
-          </w:p>
-        </w:tc>
-      </w:tr>
-      <w:tr>
-        <w:tc>
-          <w:tcPr>
-            <w:tcW w:w="715" w:type="dxa"/>
-            <w:tcMar/>
-          </w:tcPr>
-          <w:p>
-            <w:pPr>
-              <w:pStyle w:val="ListParagraph"/>
-              <w:ind w:left="0"/>
-              <w:rPr>
-                <w:rFonts w:ascii="Times New Roman" w:hAnsi="Times New Roman" w:cs="Times New Roman"/>
-                <w:sz w:val="28"/>
-                <w:szCs w:val="28"/>
-              </w:rPr>
-            </w:pPr>
-            <w:r>
-              <w:rPr>
-                <w:rFonts w:ascii="Times New Roman" w:hAnsi="Times New Roman" w:cs="Times New Roman"/>
-                <w:sz w:val="28"/>
-                <w:szCs w:val="28"/>
-              </w:rPr>
-              <w:t>3</w:t>
-            </w:r>
-          </w:p>
-        </w:tc>
-        <w:tc>
-          <w:tcPr>
-            <w:tcW w:w="4185" w:type="dxa"/>
-            <w:tcMar/>
-          </w:tcPr>
-          <w:p>
-            <w:pPr>
-              <w:pStyle w:val="ListParagraph"/>
-              <w:ind w:left="0"/>
-              <w:rPr>
-                <w:rFonts w:ascii="Times New Roman" w:hAnsi="Times New Roman" w:cs="Times New Roman"/>
-                <w:sz w:val="28"/>
-                <w:szCs w:val="28"/>
-              </w:rPr>
-            </w:pPr>
-            <w:r>
-              <w:rPr>
-                <w:rFonts w:ascii="Times New Roman" w:hAnsi="Times New Roman" w:cs="Times New Roman"/>
-                <w:sz w:val="28"/>
-                <w:szCs w:val="28"/>
-              </w:rPr>
-              <w:t>Quản lý hàng hóa</w:t>
-            </w:r>
-          </w:p>
-        </w:tc>
-        <w:tc>
-          <w:tcPr>
-            <w:tcW w:w="4030" w:type="dxa"/>
-            <w:tcMar/>
-          </w:tcPr>
-          <w:p>
-            <w:pPr>
-              <w:pStyle w:val="ListParagraph"/>
-              <w:numPr>
-                <w:ilvl w:val="0"/>
-                <w:numId w:val="2"/>
-              </w:numPr>
-              <w:ind w:left="170" w:hanging="142"/>
-              <w:rPr>
-                <w:rFonts w:ascii="Times New Roman" w:hAnsi="Times New Roman" w:cs="Times New Roman"/>
-                <w:sz w:val="28"/>
-                <w:szCs w:val="28"/>
-              </w:rPr>
-            </w:pPr>
-            <w:r>
-              <w:rPr>
-                <w:rFonts w:ascii="Times New Roman" w:hAnsi="Times New Roman" w:cs="Times New Roman"/>
-                <w:sz w:val="28"/>
-                <w:szCs w:val="28"/>
-              </w:rPr>
-              <w:t>Import dữ liệu từ file excel</w:t>
-            </w:r>
-          </w:p>
-          <w:p>
-            <w:pPr>
-              <w:pStyle w:val="ListParagraph"/>
-              <w:numPr>
-                <w:ilvl w:val="0"/>
-                <w:numId w:val="2"/>
-              </w:numPr>
-              <w:ind w:left="170" w:hanging="142"/>
-              <w:rPr>
-                <w:rFonts w:ascii="Times New Roman" w:hAnsi="Times New Roman" w:cs="Times New Roman"/>
-                <w:sz w:val="28"/>
-                <w:szCs w:val="28"/>
-              </w:rPr>
-            </w:pPr>
-            <w:r>
-              <w:rPr>
-                <w:rFonts w:ascii="Times New Roman" w:hAnsi="Times New Roman" w:cs="Times New Roman"/>
-                <w:sz w:val="28"/>
-                <w:szCs w:val="28"/>
-              </w:rPr>
-              <w:t>Cho phép thêm, sửa, xóa loại sản phẩm</w:t>
-            </w:r>
-          </w:p>
-          <w:p>
-            <w:pPr>
-              <w:pStyle w:val="ListParagraph"/>
-              <w:numPr>
-                <w:ilvl w:val="0"/>
-                <w:numId w:val="2"/>
-              </w:numPr>
-              <w:ind w:left="170" w:hanging="142"/>
-              <w:rPr>
-                <w:rFonts w:ascii="Times New Roman" w:hAnsi="Times New Roman" w:cs="Times New Roman"/>
-                <w:sz w:val="28"/>
-                <w:szCs w:val="28"/>
-              </w:rPr>
-            </w:pPr>
-            <w:r>
-              <w:rPr>
-                <w:rFonts w:ascii="Times New Roman" w:hAnsi="Times New Roman" w:cs="Times New Roman"/>
-                <w:sz w:val="28"/>
-                <w:szCs w:val="28"/>
-              </w:rPr>
-              <w:t>Cho phép thêm, sửa, xóa sản phẩm</w:t>
-            </w:r>
-          </w:p>
-          <w:p>
-            <w:pPr>
-              <w:pStyle w:val="ListParagraph"/>
-              <w:numPr>
-                <w:ilvl w:val="0"/>
-                <w:numId w:val="2"/>
-              </w:numPr>
-              <w:ind w:left="170" w:hanging="142"/>
-              <w:rPr>
-                <w:rFonts w:ascii="Times New Roman" w:hAnsi="Times New Roman" w:cs="Times New Roman"/>
-                <w:sz w:val="28"/>
-                <w:szCs w:val="28"/>
-              </w:rPr>
-            </w:pPr>
-            <w:r>
-              <w:rPr>
-                <w:rFonts w:ascii="Times New Roman" w:hAnsi="Times New Roman" w:cs="Times New Roman"/>
-                <w:sz w:val="28"/>
-                <w:szCs w:val="28"/>
-              </w:rPr>
-              <w:t>Xem danh sách sản phẩm theo phân trang</w:t>
-            </w:r>
-          </w:p>
-          <w:p>
-            <w:pPr>
-              <w:pStyle w:val="ListParagraph"/>
-              <w:numPr>
-                <w:ilvl w:val="0"/>
-                <w:numId w:val="2"/>
-              </w:numPr>
-              <w:ind w:left="170" w:hanging="142"/>
-              <w:rPr>
-                <w:rFonts w:ascii="Times New Roman" w:hAnsi="Times New Roman" w:cs="Times New Roman"/>
-                <w:sz w:val="28"/>
-                <w:szCs w:val="28"/>
-              </w:rPr>
-            </w:pPr>
-            <w:r>
-              <w:rPr>
-                <w:rFonts w:ascii="Times New Roman" w:hAnsi="Times New Roman" w:cs="Times New Roman"/>
-                <w:sz w:val="28"/>
-                <w:szCs w:val="28"/>
-              </w:rPr>
-              <w:t>Cho phép lọc theo loại sản phẩm</w:t>
-            </w:r>
-          </w:p>
-          <w:p>
-            <w:pPr>
-              <w:pStyle w:val="ListParagraph"/>
-              <w:numPr>
-                <w:ilvl w:val="0"/>
-                <w:numId w:val="2"/>
-              </w:numPr>
-              <w:ind w:left="170" w:hanging="142"/>
-              <w:rPr>
-                <w:rFonts w:ascii="Times New Roman" w:hAnsi="Times New Roman" w:cs="Times New Roman"/>
-                <w:sz w:val="28"/>
-                <w:szCs w:val="28"/>
-              </w:rPr>
-            </w:pPr>
-            <w:r>
-              <w:rPr>
-                <w:rFonts w:ascii="Times New Roman" w:hAnsi="Times New Roman" w:cs="Times New Roman"/>
-                <w:sz w:val="28"/>
-                <w:szCs w:val="28"/>
-              </w:rPr>
-              <w:t>Cho phép tìm theo tên</w:t>
-            </w:r>
-          </w:p>
-          <w:p>
-            <w:pPr>
-              <w:pStyle w:val="ListParagraph"/>
-              <w:numPr>
-                <w:ilvl w:val="0"/>
-                <w:numId w:val="2"/>
-              </w:numPr>
-              <w:ind w:left="170" w:hanging="142"/>
-              <w:rPr>
-                <w:rFonts w:ascii="Times New Roman" w:hAnsi="Times New Roman" w:cs="Times New Roman"/>
-                <w:sz w:val="28"/>
-                <w:szCs w:val="28"/>
-              </w:rPr>
-            </w:pPr>
-            <w:r>
-              <w:rPr>
-                <w:rFonts w:ascii="Times New Roman" w:hAnsi="Times New Roman" w:cs="Times New Roman"/>
-                <w:sz w:val="28"/>
-                <w:szCs w:val="28"/>
-              </w:rPr>
-              <w:t>Cho phép lọc theo khoảng giá</w:t>
-            </w:r>
-          </w:p>
-        </w:tc>
-      </w:tr>
-      <w:tr>
-        <w:tc>
-          <w:tcPr>
-            <w:tcW w:w="715" w:type="dxa"/>
-            <w:tcMar/>
-          </w:tcPr>
-          <w:p>
-            <w:pPr>
-              <w:pStyle w:val="ListParagraph"/>
-              <w:ind w:left="0"/>
-              <w:rPr>
-                <w:rFonts w:ascii="Times New Roman" w:hAnsi="Times New Roman" w:cs="Times New Roman"/>
-                <w:sz w:val="28"/>
-                <w:szCs w:val="28"/>
-              </w:rPr>
-            </w:pPr>
-            <w:r>
-              <w:rPr>
-                <w:rFonts w:ascii="Times New Roman" w:hAnsi="Times New Roman" w:cs="Times New Roman"/>
-                <w:sz w:val="28"/>
-                <w:szCs w:val="28"/>
-              </w:rPr>
-              <w:t>4</w:t>
-            </w:r>
-          </w:p>
-        </w:tc>
-        <w:tc>
-          <w:tcPr>
-            <w:tcW w:w="4185" w:type="dxa"/>
-            <w:tcMar/>
-          </w:tcPr>
-          <w:p>
-            <w:pPr>
-              <w:pStyle w:val="ListParagraph"/>
-              <w:ind w:left="0"/>
-              <w:rPr>
-                <w:rFonts w:ascii="Times New Roman" w:hAnsi="Times New Roman" w:cs="Times New Roman"/>
-                <w:sz w:val="28"/>
-                <w:szCs w:val="28"/>
-              </w:rPr>
-            </w:pPr>
-            <w:r>
-              <w:rPr>
-                <w:rFonts w:ascii="Times New Roman" w:hAnsi="Times New Roman" w:cs="Times New Roman"/>
-                <w:sz w:val="28"/>
-                <w:szCs w:val="28"/>
-              </w:rPr>
-              <w:t>Quản lý đơn hàng</w:t>
-            </w:r>
-          </w:p>
-        </w:tc>
-        <w:tc>
-          <w:tcPr>
-            <w:tcW w:w="4030" w:type="dxa"/>
-            <w:tcMar/>
-          </w:tcPr>
-          <w:p>
-            <w:pPr>
-              <w:pStyle w:val="ListParagraph"/>
-              <w:numPr>
-                <w:ilvl w:val="0"/>
-                <w:numId w:val="2"/>
-              </w:numPr>
-              <w:ind w:left="170" w:hanging="142"/>
-              <w:rPr>
-                <w:rFonts w:ascii="Times New Roman" w:hAnsi="Times New Roman" w:cs="Times New Roman"/>
-                <w:sz w:val="28"/>
-                <w:szCs w:val="28"/>
-              </w:rPr>
-            </w:pPr>
-            <w:r>
-              <w:rPr>
-                <w:rFonts w:ascii="Times New Roman" w:hAnsi="Times New Roman" w:cs="Times New Roman"/>
-                <w:sz w:val="28"/>
-                <w:szCs w:val="28"/>
-              </w:rPr>
-              <w:t>Tạo đơn hàng</w:t>
-            </w:r>
-          </w:p>
-          <w:p>
-            <w:pPr>
-              <w:pStyle w:val="ListParagraph"/>
-              <w:numPr>
-                <w:ilvl w:val="0"/>
-                <w:numId w:val="2"/>
-              </w:numPr>
-              <w:ind w:left="170" w:hanging="142"/>
-              <w:rPr>
-                <w:rFonts w:ascii="Times New Roman" w:hAnsi="Times New Roman" w:cs="Times New Roman"/>
-                <w:sz w:val="28"/>
-                <w:szCs w:val="28"/>
-              </w:rPr>
-            </w:pPr>
-            <w:r>
-              <w:rPr>
-                <w:rFonts w:ascii="Times New Roman" w:hAnsi="Times New Roman" w:cs="Times New Roman"/>
-                <w:sz w:val="28"/>
-                <w:szCs w:val="28"/>
-              </w:rPr>
-              <w:t>Cho phép chỉnh sửa, xóa đơn hàng</w:t>
-            </w:r>
-          </w:p>
-          <w:p>
-            <w:pPr>
-              <w:pStyle w:val="ListParagraph"/>
-              <w:numPr>
-                <w:ilvl w:val="0"/>
-                <w:numId w:val="2"/>
-              </w:numPr>
-              <w:ind w:left="170" w:hanging="142"/>
-              <w:rPr>
-                <w:rFonts w:ascii="Times New Roman" w:hAnsi="Times New Roman" w:cs="Times New Roman"/>
-                <w:sz w:val="28"/>
-                <w:szCs w:val="28"/>
-              </w:rPr>
-            </w:pPr>
-            <w:r>
-              <w:rPr>
-                <w:rFonts w:ascii="Times New Roman" w:hAnsi="Times New Roman" w:cs="Times New Roman"/>
-                <w:sz w:val="28"/>
-                <w:szCs w:val="28"/>
-              </w:rPr>
-              <w:t>Cho phép</w:t>
-            </w:r>
-            <w:r>
-              <w:rPr>
-                <w:rFonts w:ascii="Times New Roman" w:hAnsi="Times New Roman" w:cs="Times New Roman"/>
-                <w:sz w:val="28"/>
-                <w:szCs w:val="28"/>
-              </w:rPr>
-              <w:t xml:space="preserve"> quản lý danh sách đơn hàng có phân trang</w:t>
-            </w:r>
-            <w:r>
-              <w:rPr>
-                <w:rFonts w:ascii="Times New Roman" w:hAnsi="Times New Roman" w:cs="Times New Roman"/>
-                <w:sz w:val="28"/>
-                <w:szCs w:val="28"/>
-              </w:rPr>
-              <w:t>, xem chi tiết đơn hàng</w:t>
-            </w:r>
-          </w:p>
-          <w:p>
-            <w:pPr>
-              <w:pStyle w:val="ListParagraph"/>
-              <w:numPr>
-                <w:ilvl w:val="0"/>
-                <w:numId w:val="2"/>
-              </w:numPr>
-              <w:ind w:left="170" w:hanging="142"/>
-              <w:rPr>
-                <w:rFonts w:ascii="Times New Roman" w:hAnsi="Times New Roman" w:cs="Times New Roman"/>
-                <w:sz w:val="28"/>
-                <w:szCs w:val="28"/>
-              </w:rPr>
-            </w:pPr>
-            <w:r>
-              <w:rPr>
-                <w:rFonts w:ascii="Times New Roman" w:hAnsi="Times New Roman" w:cs="Times New Roman"/>
-                <w:sz w:val="28"/>
-                <w:szCs w:val="28"/>
-              </w:rPr>
-              <w:t>Tìm kiếm các đơn hàng theo ngày</w:t>
-            </w:r>
-          </w:p>
-        </w:tc>
-      </w:tr>
-      <w:tr>
-        <w:tc>
-          <w:tcPr>
-            <w:tcW w:w="715" w:type="dxa"/>
-            <w:tcMar/>
-          </w:tcPr>
-          <w:p>
-            <w:pPr>
-              <w:pStyle w:val="ListParagraph"/>
-              <w:ind w:left="0"/>
-              <w:rPr>
-                <w:rFonts w:ascii="Times New Roman" w:hAnsi="Times New Roman" w:cs="Times New Roman"/>
-                <w:sz w:val="28"/>
-                <w:szCs w:val="28"/>
-              </w:rPr>
-            </w:pPr>
-            <w:r>
-              <w:rPr>
-                <w:rFonts w:ascii="Times New Roman" w:hAnsi="Times New Roman" w:cs="Times New Roman"/>
-                <w:sz w:val="28"/>
-                <w:szCs w:val="28"/>
-              </w:rPr>
-              <w:t>5</w:t>
-            </w:r>
-          </w:p>
-        </w:tc>
-        <w:tc>
-          <w:tcPr>
-            <w:tcW w:w="4185" w:type="dxa"/>
-            <w:tcMar/>
-          </w:tcPr>
-          <w:p>
-            <w:pPr>
-              <w:pStyle w:val="ListParagraph"/>
-              <w:ind w:left="0"/>
-              <w:rPr>
-                <w:rFonts w:ascii="Times New Roman" w:hAnsi="Times New Roman" w:cs="Times New Roman"/>
-                <w:sz w:val="28"/>
-                <w:szCs w:val="28"/>
-              </w:rPr>
-            </w:pPr>
-            <w:r>
-              <w:rPr>
-                <w:rFonts w:ascii="Times New Roman" w:hAnsi="Times New Roman" w:cs="Times New Roman"/>
-                <w:sz w:val="28"/>
-                <w:szCs w:val="28"/>
-              </w:rPr>
-              <w:t>Thống kê báo cáo</w:t>
-            </w:r>
-          </w:p>
-        </w:tc>
-        <w:tc>
-          <w:tcPr>
-            <w:tcW w:w="4030" w:type="dxa"/>
-            <w:tcMar/>
-          </w:tcPr>
-          <w:p>
-            <w:pPr>
-              <w:pStyle w:val="ListParagraph"/>
-              <w:numPr>
-                <w:ilvl w:val="0"/>
-                <w:numId w:val="2"/>
-              </w:numPr>
-              <w:ind w:left="170" w:hanging="142"/>
-              <w:rPr>
-                <w:rFonts w:ascii="Times New Roman" w:hAnsi="Times New Roman" w:cs="Times New Roman"/>
-                <w:sz w:val="28"/>
-                <w:szCs w:val="28"/>
-              </w:rPr>
-            </w:pPr>
-            <w:r>
-              <w:rPr>
-                <w:rFonts w:ascii="Times New Roman" w:hAnsi="Times New Roman" w:cs="Times New Roman"/>
-                <w:sz w:val="28"/>
-                <w:szCs w:val="28"/>
-              </w:rPr>
-              <w:t>Báo cáo doanh thu và lợi nhuận theo ngày đến ngày, theo tuần, theo tháng, theo năm</w:t>
-            </w:r>
-          </w:p>
-          <w:p>
-            <w:pPr>
-              <w:pStyle w:val="ListParagraph"/>
-              <w:numPr>
-                <w:ilvl w:val="0"/>
-                <w:numId w:val="2"/>
-              </w:numPr>
-              <w:ind w:left="170" w:hanging="142"/>
-              <w:rPr>
-                <w:rFonts w:ascii="Times New Roman" w:hAnsi="Times New Roman" w:cs="Times New Roman"/>
-                <w:sz w:val="28"/>
-                <w:szCs w:val="28"/>
-              </w:rPr>
-            </w:pPr>
-            <w:r>
-              <w:rPr>
-                <w:rFonts w:ascii="Times New Roman" w:hAnsi="Times New Roman" w:cs="Times New Roman"/>
-                <w:sz w:val="28"/>
-                <w:szCs w:val="28"/>
-              </w:rPr>
-              <w:t>Xem các sản phẩm và số lượng bán theo ngày, đến ngày, theo tuần, theo tháng, theo năm</w:t>
-            </w:r>
-          </w:p>
-        </w:tc>
-      </w:tr>
-      <w:tr>
-        <w:tc>
-          <w:tcPr>
-            <w:tcW w:w="715" w:type="dxa"/>
-            <w:tcMar/>
-          </w:tcPr>
-          <w:p>
-            <w:pPr>
-              <w:pStyle w:val="ListParagraph"/>
-              <w:ind w:left="0"/>
-              <w:rPr>
-                <w:rFonts w:ascii="Times New Roman" w:hAnsi="Times New Roman" w:cs="Times New Roman"/>
-                <w:sz w:val="28"/>
-                <w:szCs w:val="28"/>
-              </w:rPr>
-            </w:pPr>
-            <w:r>
-              <w:rPr>
-                <w:rFonts w:ascii="Times New Roman" w:hAnsi="Times New Roman" w:cs="Times New Roman"/>
-                <w:sz w:val="28"/>
-                <w:szCs w:val="28"/>
-              </w:rPr>
-              <w:t>6</w:t>
-            </w:r>
-          </w:p>
-        </w:tc>
-        <w:tc>
-          <w:tcPr>
-            <w:tcW w:w="4185" w:type="dxa"/>
-            <w:tcMar/>
-          </w:tcPr>
-          <w:p>
-            <w:pPr>
-              <w:pStyle w:val="ListParagraph"/>
-              <w:ind w:left="0"/>
-              <w:rPr>
-                <w:rFonts w:ascii="Times New Roman" w:hAnsi="Times New Roman" w:cs="Times New Roman"/>
-                <w:sz w:val="28"/>
-                <w:szCs w:val="28"/>
-              </w:rPr>
-            </w:pPr>
-            <w:r>
-              <w:rPr>
-                <w:rFonts w:ascii="Times New Roman" w:hAnsi="Times New Roman" w:cs="Times New Roman"/>
-                <w:sz w:val="28"/>
-                <w:szCs w:val="28"/>
-              </w:rPr>
-              <w:t>Cấu hình</w:t>
-            </w:r>
-          </w:p>
-        </w:tc>
-        <w:tc>
-          <w:tcPr>
-            <w:tcW w:w="4030" w:type="dxa"/>
-            <w:tcMar/>
-          </w:tcPr>
-          <w:p>
-            <w:pPr>
-              <w:pStyle w:val="ListParagraph"/>
-              <w:numPr>
-                <w:ilvl w:val="0"/>
-                <w:numId w:val="2"/>
-              </w:numPr>
-              <w:ind w:left="170" w:hanging="142"/>
-              <w:rPr>
-                <w:rFonts w:ascii="Times New Roman" w:hAnsi="Times New Roman" w:cs="Times New Roman"/>
-                <w:sz w:val="28"/>
-                <w:szCs w:val="28"/>
-              </w:rPr>
-            </w:pPr>
-            <w:r>
-              <w:rPr>
-                <w:rFonts w:ascii="Times New Roman" w:hAnsi="Times New Roman" w:cs="Times New Roman"/>
-                <w:sz w:val="28"/>
-                <w:szCs w:val="28"/>
-              </w:rPr>
-              <w:t>Cho phép chỉnh số lượng sản phẩm trên mỗi trang</w:t>
-            </w:r>
-          </w:p>
-          <w:p>
-            <w:pPr>
-              <w:pStyle w:val="ListParagraph"/>
-              <w:ind w:left="170" w:hanging="142"/>
-              <w:rPr>
-                <w:rFonts w:ascii="Times New Roman" w:hAnsi="Times New Roman" w:cs="Times New Roman"/>
-                <w:sz w:val="28"/>
-                <w:szCs w:val="28"/>
-              </w:rPr>
-            </w:pPr>
-          </w:p>
-        </w:tc>
-      </w:tr>
-      <w:tr>
-        <w:tc>
-          <w:tcPr>
-            <w:tcW w:w="715" w:type="dxa"/>
-            <w:tcMar/>
-          </w:tcPr>
-          <w:p>
-            <w:pPr>
-              <w:pStyle w:val="ListParagraph"/>
-              <w:ind w:left="0"/>
-              <w:rPr>
-                <w:rFonts w:ascii="Times New Roman" w:hAnsi="Times New Roman" w:cs="Times New Roman"/>
-                <w:sz w:val="28"/>
-                <w:szCs w:val="28"/>
-              </w:rPr>
-            </w:pPr>
-            <w:r>
-              <w:rPr>
-                <w:rFonts w:ascii="Times New Roman" w:hAnsi="Times New Roman" w:cs="Times New Roman"/>
-                <w:sz w:val="28"/>
-                <w:szCs w:val="28"/>
-              </w:rPr>
-              <w:lastRenderedPageBreak/>
-              <w:t>7</w:t>
-            </w:r>
-          </w:p>
-        </w:tc>
-        <w:tc>
-          <w:tcPr>
-            <w:tcW w:w="4185" w:type="dxa"/>
-            <w:tcMar/>
-          </w:tcPr>
-          <w:p>
-            <w:pPr>
-              <w:pStyle w:val="ListParagraph"/>
-              <w:ind w:left="0"/>
-              <w:rPr>
-                <w:rFonts w:ascii="Times New Roman" w:hAnsi="Times New Roman" w:cs="Times New Roman"/>
-                <w:sz w:val="28"/>
-                <w:szCs w:val="28"/>
-              </w:rPr>
-            </w:pPr>
-            <w:r>
-              <w:rPr>
-                <w:rFonts w:ascii="Times New Roman" w:hAnsi="Times New Roman" w:cs="Times New Roman"/>
-                <w:sz w:val="28"/>
-                <w:szCs w:val="28"/>
-              </w:rPr>
-              <w:t>Đóng gói</w:t>
-            </w:r>
-          </w:p>
-        </w:tc>
-        <w:tc>
-          <w:tcPr>
-            <w:tcW w:w="4030" w:type="dxa"/>
-            <w:tcMar/>
-          </w:tcPr>
-          <w:p>
-            <w:pPr>
-              <w:pStyle w:val="ListParagraph"/>
-              <w:numPr>
-                <w:ilvl w:val="0"/>
-                <w:numId w:val="2"/>
-              </w:numPr>
-              <w:ind w:left="170" w:hanging="142"/>
-              <w:rPr>
-                <w:rFonts w:ascii="Times New Roman" w:hAnsi="Times New Roman" w:cs="Times New Roman"/>
-                <w:sz w:val="28"/>
-                <w:szCs w:val="28"/>
-              </w:rPr>
-            </w:pPr>
-            <w:r>
-              <w:rPr>
-                <w:rFonts w:ascii="Times New Roman" w:hAnsi="Times New Roman" w:cs="Times New Roman"/>
-                <w:sz w:val="28"/>
-                <w:szCs w:val="28"/>
-              </w:rPr>
-              <w:t>Đóng gói thành file cài đặt</w:t>
-            </w:r>
-          </w:p>
-        </w:tc>
-      </w:tr>
-      <w:tr>
-        <w:tc>
-          <w:tcPr>
-            <w:tcW w:w="715" w:type="dxa"/>
-            <w:tcMar/>
-          </w:tcPr>
-          <w:p>
-            <w:pPr>
-              <w:pStyle w:val="ListParagraph"/>
-              <w:ind w:left="0"/>
-              <w:rPr>
-                <w:rFonts w:ascii="Times New Roman" w:hAnsi="Times New Roman" w:cs="Times New Roman"/>
-                <w:sz w:val="28"/>
-                <w:szCs w:val="28"/>
-              </w:rPr>
-            </w:pPr>
-            <w:r>
-              <w:rPr>
-                <w:rFonts w:ascii="Times New Roman" w:hAnsi="Times New Roman" w:cs="Times New Roman"/>
-                <w:sz w:val="28"/>
-                <w:szCs w:val="28"/>
-              </w:rPr>
-              <w:t>8</w:t>
-            </w:r>
-          </w:p>
-        </w:tc>
-        <w:tc>
-          <w:tcPr>
-            <w:tcW w:w="4185" w:type="dxa"/>
-            <w:tcMar/>
-          </w:tcPr>
-          <w:p>
-            <w:pPr>
-              <w:pStyle w:val="ListParagraph"/>
-              <w:ind w:left="0"/>
-              <w:rPr>
-                <w:rFonts w:ascii="Times New Roman" w:hAnsi="Times New Roman" w:cs="Times New Roman"/>
-                <w:sz w:val="28"/>
-                <w:szCs w:val="28"/>
-              </w:rPr>
-            </w:pPr>
-            <w:r>
-              <w:rPr>
-                <w:rFonts w:ascii="Times New Roman" w:hAnsi="Times New Roman" w:cs="Times New Roman"/>
-                <w:sz w:val="28"/>
-                <w:szCs w:val="28"/>
-              </w:rPr>
-              <w:t>Các chức năng gợi ý nâng cao</w:t>
-            </w:r>
-          </w:p>
-        </w:tc>
-        <w:tc>
-          <w:tcPr>
-            <w:tcW w:w="4030" w:type="dxa"/>
-            <w:tcMar/>
-          </w:tcPr>
-          <w:p>
-            <w:pPr>
-              <w:pStyle w:val="ListParagraph"/>
-              <w:numPr>
-                <w:ilvl w:val="0"/>
-                <w:numId w:val="2"/>
-              </w:numPr>
-              <w:ind w:left="170" w:hanging="142"/>
-              <w:rPr>
-                <w:rFonts w:ascii="Times New Roman" w:hAnsi="Times New Roman" w:cs="Times New Roman"/>
-                <w:sz w:val="28"/>
-                <w:szCs w:val="28"/>
-              </w:rPr>
-            </w:pPr>
-            <w:r>
-              <w:rPr>
-                <w:rFonts w:ascii="Times New Roman" w:hAnsi="Times New Roman" w:cs="Times New Roman"/>
-                <w:sz w:val="28"/>
-                <w:szCs w:val="28"/>
-              </w:rPr>
-              <w:t xml:space="preserve">Quản </w:t>
-            </w:r>
-            <w:r>
-              <w:rPr>
-                <w:rFonts w:ascii="Times New Roman" w:hAnsi="Times New Roman" w:cs="Times New Roman"/>
-                <w:sz w:val="28"/>
-                <w:szCs w:val="28"/>
-              </w:rPr>
-              <w:t>lý</w:t>
-            </w:r>
-            <w:r>
-              <w:rPr>
-                <w:rFonts w:ascii="Times New Roman" w:hAnsi="Times New Roman" w:cs="Times New Roman"/>
-                <w:sz w:val="28"/>
-                <w:szCs w:val="28"/>
-              </w:rPr>
-              <w:t xml:space="preserve"> </w:t>
-            </w:r>
-            <w:r>
-              <w:rPr>
-                <w:rFonts w:ascii="Times New Roman" w:hAnsi="Times New Roman" w:cs="Times New Roman"/>
-                <w:sz w:val="28"/>
-                <w:szCs w:val="28"/>
-              </w:rPr>
-              <w:t>khách</w:t>
-            </w:r>
-            <w:r>
-              <w:rPr>
-                <w:rFonts w:ascii="Times New Roman" w:hAnsi="Times New Roman" w:cs="Times New Roman"/>
-                <w:sz w:val="28"/>
-                <w:szCs w:val="28"/>
-              </w:rPr>
-              <w:t xml:space="preserve"> </w:t>
-            </w:r>
-            <w:r>
-              <w:rPr>
-                <w:rFonts w:ascii="Times New Roman" w:hAnsi="Times New Roman" w:cs="Times New Roman"/>
-                <w:sz w:val="28"/>
-                <w:szCs w:val="28"/>
-              </w:rPr>
-              <w:t>hàng</w:t>
-            </w:r>
-          </w:p>
-          <w:p>
-            <w:pPr>
-              <w:pStyle w:val="ListParagraph"/>
-              <w:numPr>
-                <w:ilvl w:val="0"/>
-                <w:numId w:val="2"/>
-              </w:numPr>
-              <w:ind w:left="170" w:hanging="142"/>
-              <w:rPr>
-                <w:noProof w:val="0"/>
-                <w:lang w:val="en-US"/>
-              </w:rPr>
-            </w:pPr>
-            <w:r>
-              <w:rPr>
-                <w:noProof w:val="0"/>
-                <w:lang w:val="en-US"/>
-              </w:rPr>
-              <w:t xml:space="preserve">Báo </w:t>
-            </w:r>
-            <w:r>
-              <w:rPr>
-                <w:noProof w:val="0"/>
-                <w:lang w:val="en-US"/>
-              </w:rPr>
-              <w:t>cáo</w:t>
-            </w:r>
-            <w:r>
-              <w:rPr>
-                <w:noProof w:val="0"/>
-                <w:lang w:val="en-US"/>
-              </w:rPr>
-              <w:t xml:space="preserve"> </w:t>
-            </w:r>
-            <w:r>
-              <w:rPr>
-                <w:noProof w:val="0"/>
-                <w:lang w:val="en-US"/>
-              </w:rPr>
-              <w:t>các</w:t>
-            </w:r>
-            <w:r>
-              <w:rPr>
-                <w:noProof w:val="0"/>
-                <w:lang w:val="en-US"/>
-              </w:rPr>
-              <w:t xml:space="preserve"> </w:t>
-            </w:r>
-            <w:r>
-              <w:rPr>
-                <w:noProof w:val="0"/>
-                <w:lang w:val="en-US"/>
-              </w:rPr>
-              <w:t>sản</w:t>
-            </w:r>
-            <w:r>
-              <w:rPr>
-                <w:noProof w:val="0"/>
-                <w:lang w:val="en-US"/>
-              </w:rPr>
-              <w:t xml:space="preserve"> </w:t>
-            </w:r>
-            <w:r>
-              <w:rPr>
-                <w:noProof w:val="0"/>
-                <w:lang w:val="en-US"/>
-              </w:rPr>
-              <w:t>phẩm</w:t>
-            </w:r>
-            <w:r>
-              <w:rPr>
-                <w:noProof w:val="0"/>
-                <w:lang w:val="en-US"/>
-              </w:rPr>
-              <w:t xml:space="preserve"> </w:t>
-            </w:r>
-            <w:r>
-              <w:rPr>
-                <w:noProof w:val="0"/>
-                <w:lang w:val="en-US"/>
-              </w:rPr>
-              <w:t>bán</w:t>
-            </w:r>
-            <w:r>
-              <w:rPr>
-                <w:noProof w:val="0"/>
-                <w:lang w:val="en-US"/>
-              </w:rPr>
-              <w:t xml:space="preserve"> </w:t>
-            </w:r>
-            <w:r>
-              <w:rPr>
-                <w:noProof w:val="0"/>
-                <w:lang w:val="en-US"/>
-              </w:rPr>
-              <w:t>chạy</w:t>
-            </w:r>
-            <w:r>
-              <w:rPr>
-                <w:noProof w:val="0"/>
-                <w:lang w:val="en-US"/>
-              </w:rPr>
-              <w:t xml:space="preserve"> </w:t>
-            </w:r>
-            <w:r>
-              <w:rPr>
-                <w:noProof w:val="0"/>
-                <w:lang w:val="en-US"/>
-              </w:rPr>
-              <w:t>trong</w:t>
-            </w:r>
-            <w:r>
-              <w:rPr>
-                <w:noProof w:val="0"/>
-                <w:lang w:val="en-US"/>
-              </w:rPr>
-              <w:t xml:space="preserve"> </w:t>
-            </w:r>
-            <w:r>
-              <w:rPr>
-                <w:noProof w:val="0"/>
-                <w:lang w:val="en-US"/>
-              </w:rPr>
-              <w:t>tuần</w:t>
-            </w:r>
-            <w:r>
-              <w:rPr>
-                <w:noProof w:val="0"/>
-                <w:lang w:val="en-US"/>
-              </w:rPr>
-              <w:t xml:space="preserve">, </w:t>
-            </w:r>
-            <w:r>
-              <w:rPr>
-                <w:noProof w:val="0"/>
-                <w:lang w:val="en-US"/>
-              </w:rPr>
-              <w:t>trong</w:t>
-            </w:r>
-            <w:r>
-              <w:rPr>
-                <w:noProof w:val="0"/>
-                <w:lang w:val="en-US"/>
-              </w:rPr>
-              <w:t xml:space="preserve"> </w:t>
-            </w:r>
-            <w:r>
-              <w:rPr>
-                <w:noProof w:val="0"/>
-                <w:lang w:val="en-US"/>
-              </w:rPr>
-              <w:t>tháng</w:t>
-            </w:r>
-            <w:r>
-              <w:rPr>
-                <w:noProof w:val="0"/>
-                <w:lang w:val="en-US"/>
-              </w:rPr>
-              <w:t xml:space="preserve">, </w:t>
-            </w:r>
-            <w:r>
-              <w:rPr>
-                <w:noProof w:val="0"/>
-                <w:lang w:val="en-US"/>
-              </w:rPr>
-              <w:t>trong</w:t>
-            </w:r>
-            <w:r>
-              <w:rPr>
-                <w:noProof w:val="0"/>
-                <w:lang w:val="en-US"/>
-              </w:rPr>
-              <w:t xml:space="preserve"> </w:t>
-            </w:r>
-            <w:r>
-              <w:rPr>
-                <w:noProof w:val="0"/>
-                <w:lang w:val="en-US"/>
-              </w:rPr>
-              <w:t>năm</w:t>
-            </w:r>
-          </w:p>
-          <w:p>
-            <w:pPr>
-              <w:pStyle w:val="ListParagraph"/>
-              <w:numPr>
-                <w:ilvl w:val="0"/>
-                <w:numId w:val="2"/>
-              </w:numPr>
-              <w:ind w:left="170" w:hanging="142"/>
-              <w:rPr>
-                <w:noProof w:val="0"/>
-                <w:lang w:val="en-US"/>
-              </w:rPr>
-            </w:pPr>
-            <w:r>
-              <w:rPr>
-                <w:noProof w:val="0"/>
-                <w:lang w:val="en-US"/>
-              </w:rPr>
-              <w:t>Cho phép tìm các sản phẩm sắp hết hàng (số lượng &lt; 5)</w:t>
-            </w:r>
-          </w:p>
-          <w:p>
-            <w:pPr>
-              <w:pStyle w:val="ListParagraph"/>
-              <w:numPr>
-                <w:ilvl w:val="0"/>
-                <w:numId w:val="2"/>
-              </w:numPr>
-              <w:ind w:left="170" w:hanging="142"/>
-              <w:rPr>
-                <w:rFonts w:ascii="Times New Roman" w:hAnsi="Times New Roman" w:cs="Times New Roman"/>
-                <w:sz w:val="28"/>
-                <w:szCs w:val="28"/>
-              </w:rPr>
-            </w:pPr>
-            <w:r>
-              <w:rPr>
-                <w:rFonts w:ascii="Times New Roman" w:hAnsi="Times New Roman" w:cs="Times New Roman"/>
-                <w:sz w:val="28"/>
-                <w:szCs w:val="28"/>
-              </w:rPr>
-              <w:t>Backup/Restore Database</w:t>
-            </w:r>
-          </w:p>
-          <w:p>
-            <w:pPr>
-              <w:ind w:left="28"/>
-              <w:rPr>
-                <w:rFonts w:ascii="Times New Roman" w:hAnsi="Times New Roman" w:cs="Times New Roman"/>
-                <w:sz w:val="28"/>
-                <w:szCs w:val="28"/>
-              </w:rPr>
-            </w:pPr>
-          </w:p>
-        </w:tc>
-      </w:tr>
-    </w:tbl>
-    <w:p>
-      <w:pPr>
-        <w:pStyle w:val="ListParagraph"/>
         <w:ind w:left="1440"/>
         <w:rPr>
           <w:rFonts w:ascii="Times New Roman" w:hAnsi="Times New Roman" w:cs="Times New Roman"/>
@@ -2272,7 +476,7 @@
           <w:sz w:val="28"/>
           <w:szCs w:val="28"/>
         </w:rPr>
-        <w:t xml:space="preserve">Hướng </w:t>
+        <w:t>Hướng</w:t>
       </w:r>
       <w:r>
         <w:rPr>
@@ -2282,7 +486,7 @@
           <w:sz w:val="28"/>
           <w:szCs w:val="28"/>
         </w:rPr>
-        <w:t>dẫn</w:t>
+        <w:t xml:space="preserve"> </w:t>
       </w:r>
       <w:r>
         <w:rPr>
@@ -2292,7 +496,7 @@
           <w:sz w:val="28"/>
           <w:szCs w:val="28"/>
         </w:rPr>
-        <w:t xml:space="preserve"> </w:t>
+        <w:t>dẫn</w:t>
       </w:r>
       <w:r>
         <w:rPr>
@@ -2302,7 +506,7 @@
           <w:sz w:val="28"/>
           <w:szCs w:val="28"/>
         </w:rPr>
-        <w:t>sử</w:t>
+        <w:t xml:space="preserve"> </w:t>
       </w:r>
       <w:r>
         <w:rPr>
@@ -2312,7 +516,7 @@
           <w:sz w:val="28"/>
           <w:szCs w:val="28"/>
         </w:rPr>
-        <w:t xml:space="preserve"> </w:t>
+        <w:t>sử</w:t>
       </w:r>
       <w:r>
         <w:rPr>
@@ -2322,7 +526,7 @@
           <w:sz w:val="28"/>
           <w:szCs w:val="28"/>
         </w:rPr>
-        <w:t>dụ</w:t>
+        <w:t xml:space="preserve"> </w:t>
       </w:r>
       <w:r>
         <w:rPr>
@@ -2332,7 +536,7 @@
           <w:sz w:val="28"/>
           <w:szCs w:val="28"/>
         </w:rPr>
-        <w:t>n</w:t>
+        <w:t>dụ</w:t>
       </w:r>
       <w:r>
         <w:rPr>
@@ -2342,11 +546,610 @@
           <w:sz w:val="28"/>
           <w:szCs w:val="28"/>
         </w:rPr>
+        <w:t>n</w:t>
+      </w:r>
+      <w:r>
+        <w:rPr>
+          <w:rFonts w:ascii="Times New Roman" w:hAnsi="Times New Roman" w:cs="Times New Roman"/>
+          <w:b w:val="1"/>
+          <w:bCs w:val="1"/>
+          <w:sz w:val="28"/>
+          <w:szCs w:val="28"/>
+        </w:rPr>
         <w:t>g</w:t>
       </w:r>
     </w:p>
     <w:p>
       <w:pPr>
+        <w:pStyle w:val="Normal"/>
+        <w:ind w:left="0"/>
+        <w:outlineLvl w:val="1"/>
+        <w:rPr>
+          <w:rFonts w:ascii="Times New Roman" w:hAnsi="Times New Roman" w:cs="Times New Roman"/>
+          <w:b w:val="1"/>
+          <w:bCs w:val="1"/>
+          <w:sz w:val="28"/>
+          <w:szCs w:val="28"/>
+        </w:rPr>
+      </w:pPr>
+      <w:r>
+        <w:rPr>
+          <w:rFonts w:ascii="Times New Roman" w:hAnsi="Times New Roman" w:cs="Times New Roman"/>
+          <w:b w:val="0"/>
+          <w:bCs w:val="0"/>
+          <w:sz w:val="28"/>
+          <w:szCs w:val="28"/>
+        </w:rPr>
+        <w:t>Tạo</w:t>
+      </w:r>
+      <w:r>
+        <w:rPr>
+          <w:rFonts w:ascii="Times New Roman" w:hAnsi="Times New Roman" w:cs="Times New Roman"/>
+          <w:b w:val="0"/>
+          <w:bCs w:val="0"/>
+          <w:sz w:val="28"/>
+          <w:szCs w:val="28"/>
+        </w:rPr>
+        <w:t xml:space="preserve"> database </w:t>
+      </w:r>
+      <w:r>
+        <w:rPr>
+          <w:rFonts w:ascii="Times New Roman" w:hAnsi="Times New Roman" w:cs="Times New Roman"/>
+          <w:b w:val="0"/>
+          <w:bCs w:val="0"/>
+          <w:sz w:val="28"/>
+          <w:szCs w:val="28"/>
+        </w:rPr>
+        <w:t>đặt</w:t>
+      </w:r>
+      <w:r>
+        <w:rPr>
+          <w:rFonts w:ascii="Times New Roman" w:hAnsi="Times New Roman" w:cs="Times New Roman"/>
+          <w:b w:val="0"/>
+          <w:bCs w:val="0"/>
+          <w:sz w:val="28"/>
+          <w:szCs w:val="28"/>
+        </w:rPr>
+        <w:t xml:space="preserve"> </w:t>
+      </w:r>
+      <w:r>
+        <w:rPr>
+          <w:rFonts w:ascii="Times New Roman" w:hAnsi="Times New Roman" w:cs="Times New Roman"/>
+          <w:b w:val="0"/>
+          <w:bCs w:val="0"/>
+          <w:sz w:val="28"/>
+          <w:szCs w:val="28"/>
+        </w:rPr>
+        <w:t>tên</w:t>
+      </w:r>
+      <w:r>
+        <w:rPr>
+          <w:rFonts w:ascii="Times New Roman" w:hAnsi="Times New Roman" w:cs="Times New Roman"/>
+          <w:b w:val="0"/>
+          <w:bCs w:val="0"/>
+          <w:sz w:val="28"/>
+          <w:szCs w:val="28"/>
+        </w:rPr>
+        <w:t xml:space="preserve"> </w:t>
+      </w:r>
+      <w:r>
+        <w:rPr>
+          <w:rFonts w:ascii="Times New Roman" w:hAnsi="Times New Roman" w:cs="Times New Roman"/>
+          <w:b w:val="0"/>
+          <w:bCs w:val="0"/>
+          <w:sz w:val="28"/>
+          <w:szCs w:val="28"/>
+        </w:rPr>
+        <w:t>MyShopDB</w:t>
+      </w:r>
+      <w:r>
+        <w:rPr>
+          <w:rFonts w:ascii="Times New Roman" w:hAnsi="Times New Roman" w:cs="Times New Roman"/>
+          <w:b w:val="0"/>
+          <w:bCs w:val="0"/>
+          <w:sz w:val="28"/>
+          <w:szCs w:val="28"/>
+        </w:rPr>
+        <w:t xml:space="preserve"> </w:t>
+      </w:r>
+      <w:r>
+        <w:rPr>
+          <w:rFonts w:ascii="Times New Roman" w:hAnsi="Times New Roman" w:cs="Times New Roman"/>
+          <w:b w:val="0"/>
+          <w:bCs w:val="0"/>
+          <w:sz w:val="28"/>
+          <w:szCs w:val="28"/>
+        </w:rPr>
+        <w:t>bằng</w:t>
+      </w:r>
+      <w:r>
+        <w:rPr>
+          <w:rFonts w:ascii="Times New Roman" w:hAnsi="Times New Roman" w:cs="Times New Roman"/>
+          <w:b w:val="0"/>
+          <w:bCs w:val="0"/>
+          <w:sz w:val="28"/>
+          <w:szCs w:val="28"/>
+        </w:rPr>
+        <w:t xml:space="preserve"> script 21810012_MyShopDBScript_Main</w:t>
+      </w:r>
+    </w:p>
+    <w:p>
+      <w:pPr>
+        <w:pStyle w:val="Normal"/>
+        <w:ind w:left="0"/>
+        <w:outlineLvl w:val="1"/>
+        <w:rPr>
+          <w:rFonts w:ascii="Times New Roman" w:hAnsi="Times New Roman" w:cs="Times New Roman"/>
+          <w:b w:val="1"/>
+          <w:bCs w:val="1"/>
+          <w:sz w:val="28"/>
+          <w:szCs w:val="28"/>
+        </w:rPr>
+      </w:pPr>
+    </w:p>
+    <w:p>
+      <w:pPr>
+        <w:pStyle w:val="Normal"/>
+        <w:ind w:left="0"/>
+        <w:outlineLvl w:val="1"/>
+        <w:rPr>
+          <w:rFonts w:ascii="Times New Roman" w:hAnsi="Times New Roman" w:cs="Times New Roman"/>
+          <w:b w:val="0"/>
+          <w:bCs w:val="0"/>
+          <w:sz w:val="28"/>
+          <w:szCs w:val="28"/>
+        </w:rPr>
+      </w:pPr>
+      <w:r>
+        <w:rPr>
+          <w:rFonts w:ascii="Times New Roman" w:hAnsi="Times New Roman" w:cs="Times New Roman"/>
+          <w:b w:val="0"/>
+          <w:bCs w:val="0"/>
+          <w:sz w:val="28"/>
+          <w:szCs w:val="28"/>
+        </w:rPr>
+        <w:t>Xóa</w:t>
+      </w:r>
+      <w:r>
+        <w:rPr>
+          <w:rFonts w:ascii="Times New Roman" w:hAnsi="Times New Roman" w:cs="Times New Roman"/>
+          <w:b w:val="0"/>
+          <w:bCs w:val="0"/>
+          <w:sz w:val="28"/>
+          <w:szCs w:val="28"/>
+        </w:rPr>
+        <w:t xml:space="preserve"> </w:t>
+      </w:r>
+      <w:r>
+        <w:rPr>
+          <w:rFonts w:ascii="Times New Roman" w:hAnsi="Times New Roman" w:cs="Times New Roman"/>
+          <w:b w:val="0"/>
+          <w:bCs w:val="0"/>
+          <w:sz w:val="28"/>
+          <w:szCs w:val="28"/>
+        </w:rPr>
+        <w:t>các</w:t>
+      </w:r>
+      <w:r>
+        <w:rPr>
+          <w:rFonts w:ascii="Times New Roman" w:hAnsi="Times New Roman" w:cs="Times New Roman"/>
+          <w:b w:val="0"/>
+          <w:bCs w:val="0"/>
+          <w:sz w:val="28"/>
+          <w:szCs w:val="28"/>
+        </w:rPr>
+        <w:t xml:space="preserve"> class scaffold </w:t>
+      </w:r>
+      <w:r>
+        <w:rPr>
+          <w:rFonts w:ascii="Times New Roman" w:hAnsi="Times New Roman" w:cs="Times New Roman"/>
+          <w:b w:val="0"/>
+          <w:bCs w:val="0"/>
+          <w:sz w:val="28"/>
+          <w:szCs w:val="28"/>
+        </w:rPr>
+        <w:t>từ</w:t>
+      </w:r>
+      <w:r>
+        <w:rPr>
+          <w:rFonts w:ascii="Times New Roman" w:hAnsi="Times New Roman" w:cs="Times New Roman"/>
+          <w:b w:val="0"/>
+          <w:bCs w:val="0"/>
+          <w:sz w:val="28"/>
+          <w:szCs w:val="28"/>
+        </w:rPr>
+        <w:t xml:space="preserve"> </w:t>
+      </w:r>
+      <w:r>
+        <w:rPr>
+          <w:rFonts w:ascii="Times New Roman" w:hAnsi="Times New Roman" w:cs="Times New Roman"/>
+          <w:b w:val="0"/>
+          <w:bCs w:val="0"/>
+          <w:sz w:val="28"/>
+          <w:szCs w:val="28"/>
+        </w:rPr>
+        <w:t>cơ</w:t>
+      </w:r>
+      <w:r>
+        <w:rPr>
+          <w:rFonts w:ascii="Times New Roman" w:hAnsi="Times New Roman" w:cs="Times New Roman"/>
+          <w:b w:val="0"/>
+          <w:bCs w:val="0"/>
+          <w:sz w:val="28"/>
+          <w:szCs w:val="28"/>
+        </w:rPr>
+        <w:t xml:space="preserve"> </w:t>
+      </w:r>
+      <w:r>
+        <w:rPr>
+          <w:rFonts w:ascii="Times New Roman" w:hAnsi="Times New Roman" w:cs="Times New Roman"/>
+          <w:b w:val="0"/>
+          <w:bCs w:val="0"/>
+          <w:sz w:val="28"/>
+          <w:szCs w:val="28"/>
+        </w:rPr>
+        <w:t>sở</w:t>
+      </w:r>
+      <w:r>
+        <w:rPr>
+          <w:rFonts w:ascii="Times New Roman" w:hAnsi="Times New Roman" w:cs="Times New Roman"/>
+          <w:b w:val="0"/>
+          <w:bCs w:val="0"/>
+          <w:sz w:val="28"/>
+          <w:szCs w:val="28"/>
+        </w:rPr>
+        <w:t xml:space="preserve"> </w:t>
+      </w:r>
+      <w:r>
+        <w:rPr>
+          <w:rFonts w:ascii="Times New Roman" w:hAnsi="Times New Roman" w:cs="Times New Roman"/>
+          <w:b w:val="0"/>
+          <w:bCs w:val="0"/>
+          <w:sz w:val="28"/>
+          <w:szCs w:val="28"/>
+        </w:rPr>
+        <w:t>dữ</w:t>
+      </w:r>
+      <w:r>
+        <w:rPr>
+          <w:rFonts w:ascii="Times New Roman" w:hAnsi="Times New Roman" w:cs="Times New Roman"/>
+          <w:b w:val="0"/>
+          <w:bCs w:val="0"/>
+          <w:sz w:val="28"/>
+          <w:szCs w:val="28"/>
+        </w:rPr>
+        <w:t xml:space="preserve"> </w:t>
+      </w:r>
+      <w:r>
+        <w:rPr>
+          <w:rFonts w:ascii="Times New Roman" w:hAnsi="Times New Roman" w:cs="Times New Roman"/>
+          <w:b w:val="0"/>
+          <w:bCs w:val="0"/>
+          <w:sz w:val="28"/>
+          <w:szCs w:val="28"/>
+        </w:rPr>
+        <w:t>liệu</w:t>
+      </w:r>
+      <w:r>
+        <w:rPr>
+          <w:rFonts w:ascii="Times New Roman" w:hAnsi="Times New Roman" w:cs="Times New Roman"/>
+          <w:b w:val="0"/>
+          <w:bCs w:val="0"/>
+          <w:sz w:val="28"/>
+          <w:szCs w:val="28"/>
+        </w:rPr>
+        <w:t xml:space="preserve"> </w:t>
+      </w:r>
+      <w:r>
+        <w:rPr>
+          <w:rFonts w:ascii="Times New Roman" w:hAnsi="Times New Roman" w:cs="Times New Roman"/>
+          <w:b w:val="0"/>
+          <w:bCs w:val="0"/>
+          <w:sz w:val="28"/>
+          <w:szCs w:val="28"/>
+        </w:rPr>
+        <w:t>MyShopDB</w:t>
+      </w:r>
+      <w:r>
+        <w:rPr>
+          <w:rFonts w:ascii="Times New Roman" w:hAnsi="Times New Roman" w:cs="Times New Roman"/>
+          <w:b w:val="0"/>
+          <w:bCs w:val="0"/>
+          <w:sz w:val="28"/>
+          <w:szCs w:val="28"/>
+        </w:rPr>
+        <w:t xml:space="preserve"> </w:t>
+      </w:r>
+      <w:r>
+        <w:rPr>
+          <w:rFonts w:ascii="Times New Roman" w:hAnsi="Times New Roman" w:cs="Times New Roman"/>
+          <w:b w:val="0"/>
+          <w:bCs w:val="0"/>
+          <w:sz w:val="28"/>
+          <w:szCs w:val="28"/>
+        </w:rPr>
+        <w:t>trong</w:t>
+      </w:r>
+      <w:r>
+        <w:rPr>
+          <w:rFonts w:ascii="Times New Roman" w:hAnsi="Times New Roman" w:cs="Times New Roman"/>
+          <w:b w:val="0"/>
+          <w:bCs w:val="0"/>
+          <w:sz w:val="28"/>
+          <w:szCs w:val="28"/>
+        </w:rPr>
+        <w:t xml:space="preserve"> SQL Server:</w:t>
+      </w:r>
+    </w:p>
+    <w:p>
+      <w:pPr>
+        <w:pStyle w:val="Normal"/>
+        <w:ind w:left="0"/>
+        <w:rPr>
+          <w:rFonts w:ascii="Times New Roman" w:hAnsi="Times New Roman" w:cs="Times New Roman"/>
+          <w:b w:val="0"/>
+          <w:bCs w:val="0"/>
+          <w:sz w:val="28"/>
+          <w:szCs w:val="28"/>
+        </w:rPr>
+      </w:pPr>
+      <w:r>
+        <w:rPr>
+          <w:rFonts w:ascii="Times New Roman" w:hAnsi="Times New Roman" w:cs="Times New Roman"/>
+          <w:b w:val="0"/>
+          <w:bCs w:val="0"/>
+          <w:sz w:val="28"/>
+          <w:szCs w:val="28"/>
+        </w:rPr>
+        <w:t xml:space="preserve">+ </w:t>
+      </w:r>
+      <w:r>
+        <w:rPr>
+          <w:rFonts w:ascii="Times New Roman" w:hAnsi="Times New Roman" w:cs="Times New Roman"/>
+          <w:b w:val="0"/>
+          <w:bCs w:val="0"/>
+          <w:sz w:val="28"/>
+          <w:szCs w:val="28"/>
+        </w:rPr>
+        <w:t>TheLoai.cs</w:t>
+      </w:r>
+    </w:p>
+    <w:p>
+      <w:pPr>
+        <w:pStyle w:val="Normal"/>
+        <w:ind w:left="0"/>
+        <w:rPr>
+          <w:rFonts w:ascii="Times New Roman" w:hAnsi="Times New Roman" w:cs="Times New Roman"/>
+          <w:b w:val="0"/>
+          <w:bCs w:val="0"/>
+          <w:sz w:val="28"/>
+          <w:szCs w:val="28"/>
+        </w:rPr>
+      </w:pPr>
+      <w:r>
+        <w:rPr>
+          <w:rFonts w:ascii="Times New Roman" w:hAnsi="Times New Roman" w:cs="Times New Roman"/>
+          <w:b w:val="0"/>
+          <w:bCs w:val="0"/>
+          <w:sz w:val="28"/>
+          <w:szCs w:val="28"/>
+        </w:rPr>
+        <w:t xml:space="preserve">+ </w:t>
+      </w:r>
+      <w:r>
+        <w:rPr>
+          <w:rFonts w:ascii="Times New Roman" w:hAnsi="Times New Roman" w:cs="Times New Roman"/>
+          <w:b w:val="0"/>
+          <w:bCs w:val="0"/>
+          <w:sz w:val="28"/>
+          <w:szCs w:val="28"/>
+        </w:rPr>
+        <w:t>TrangThaiDonHang.cs</w:t>
+      </w:r>
+    </w:p>
+    <w:p>
+      <w:pPr>
+        <w:pStyle w:val="Normal"/>
+        <w:ind w:left="0"/>
+        <w:rPr>
+          <w:rFonts w:ascii="Times New Roman" w:hAnsi="Times New Roman" w:cs="Times New Roman"/>
+          <w:b w:val="0"/>
+          <w:bCs w:val="0"/>
+          <w:sz w:val="28"/>
+          <w:szCs w:val="28"/>
+        </w:rPr>
+      </w:pPr>
+      <w:r>
+        <w:rPr>
+          <w:rFonts w:ascii="Times New Roman" w:hAnsi="Times New Roman" w:cs="Times New Roman"/>
+          <w:b w:val="0"/>
+          <w:bCs w:val="0"/>
+          <w:sz w:val="28"/>
+          <w:szCs w:val="28"/>
+        </w:rPr>
+        <w:t xml:space="preserve">+ </w:t>
+      </w:r>
+      <w:r>
+        <w:rPr>
+          <w:rFonts w:ascii="Times New Roman" w:hAnsi="Times New Roman" w:cs="Times New Roman"/>
+          <w:b w:val="0"/>
+          <w:bCs w:val="0"/>
+          <w:sz w:val="28"/>
+          <w:szCs w:val="28"/>
+        </w:rPr>
+        <w:t>KhachHang.cs</w:t>
+      </w:r>
+    </w:p>
+    <w:p>
+      <w:pPr>
+        <w:pStyle w:val="Normal"/>
+        <w:ind w:left="0"/>
+        <w:rPr>
+          <w:rFonts w:ascii="Times New Roman" w:hAnsi="Times New Roman" w:cs="Times New Roman"/>
+          <w:b w:val="0"/>
+          <w:bCs w:val="0"/>
+          <w:sz w:val="28"/>
+          <w:szCs w:val="28"/>
+        </w:rPr>
+      </w:pPr>
+      <w:r>
+        <w:rPr>
+          <w:rFonts w:ascii="Times New Roman" w:hAnsi="Times New Roman" w:cs="Times New Roman"/>
+          <w:b w:val="0"/>
+          <w:bCs w:val="0"/>
+          <w:sz w:val="28"/>
+          <w:szCs w:val="28"/>
+        </w:rPr>
+        <w:t xml:space="preserve">+ </w:t>
+      </w:r>
+      <w:r>
+        <w:rPr>
+          <w:rFonts w:ascii="Times New Roman" w:hAnsi="Times New Roman" w:cs="Times New Roman"/>
+          <w:b w:val="0"/>
+          <w:bCs w:val="0"/>
+          <w:sz w:val="28"/>
+          <w:szCs w:val="28"/>
+        </w:rPr>
+        <w:t>TaiKhoan.cs</w:t>
+      </w:r>
+    </w:p>
+    <w:p>
+      <w:pPr>
+        <w:pStyle w:val="Normal"/>
+        <w:ind w:left="0"/>
+        <w:rPr>
+          <w:rFonts w:ascii="Times New Roman" w:hAnsi="Times New Roman" w:cs="Times New Roman"/>
+          <w:b w:val="0"/>
+          <w:bCs w:val="0"/>
+          <w:sz w:val="28"/>
+          <w:szCs w:val="28"/>
+        </w:rPr>
+      </w:pPr>
+      <w:r>
+        <w:rPr>
+          <w:rFonts w:ascii="Times New Roman" w:hAnsi="Times New Roman" w:cs="Times New Roman"/>
+          <w:b w:val="0"/>
+          <w:bCs w:val="0"/>
+          <w:sz w:val="28"/>
+          <w:szCs w:val="28"/>
+        </w:rPr>
+        <w:t xml:space="preserve">+ </w:t>
+      </w:r>
+      <w:r>
+        <w:rPr>
+          <w:rFonts w:ascii="Times New Roman" w:hAnsi="Times New Roman" w:cs="Times New Roman"/>
+          <w:b w:val="0"/>
+          <w:bCs w:val="0"/>
+          <w:sz w:val="28"/>
+          <w:szCs w:val="28"/>
+        </w:rPr>
+        <w:t>Sach.cs</w:t>
+      </w:r>
+    </w:p>
+    <w:p>
+      <w:pPr>
+        <w:pStyle w:val="Normal"/>
+        <w:ind w:left="0"/>
+        <w:rPr>
+          <w:rFonts w:ascii="Times New Roman" w:hAnsi="Times New Roman" w:cs="Times New Roman"/>
+          <w:b w:val="0"/>
+          <w:bCs w:val="0"/>
+          <w:sz w:val="28"/>
+          <w:szCs w:val="28"/>
+        </w:rPr>
+      </w:pPr>
+      <w:r>
+        <w:rPr>
+          <w:rFonts w:ascii="Times New Roman" w:hAnsi="Times New Roman" w:cs="Times New Roman"/>
+          <w:b w:val="0"/>
+          <w:bCs w:val="0"/>
+          <w:sz w:val="28"/>
+          <w:szCs w:val="28"/>
+        </w:rPr>
+        <w:t xml:space="preserve">+ </w:t>
+      </w:r>
+      <w:r>
+        <w:rPr>
+          <w:rFonts w:ascii="Times New Roman" w:hAnsi="Times New Roman" w:cs="Times New Roman"/>
+          <w:b w:val="0"/>
+          <w:bCs w:val="0"/>
+          <w:sz w:val="28"/>
+          <w:szCs w:val="28"/>
+        </w:rPr>
+        <w:t>DonHang.cs</w:t>
+      </w:r>
+    </w:p>
+    <w:p>
+      <w:pPr>
+        <w:pStyle w:val="Normal"/>
+        <w:ind w:left="0"/>
+        <w:rPr>
+          <w:rFonts w:ascii="Times New Roman" w:hAnsi="Times New Roman" w:cs="Times New Roman"/>
+          <w:b w:val="0"/>
+          <w:bCs w:val="0"/>
+          <w:sz w:val="28"/>
+          <w:szCs w:val="28"/>
+        </w:rPr>
+      </w:pPr>
+      <w:r>
+        <w:rPr>
+          <w:rFonts w:ascii="Times New Roman" w:hAnsi="Times New Roman" w:cs="Times New Roman"/>
+          <w:b w:val="0"/>
+          <w:bCs w:val="0"/>
+          <w:sz w:val="28"/>
+          <w:szCs w:val="28"/>
+        </w:rPr>
+        <w:t xml:space="preserve">+ </w:t>
+      </w:r>
+      <w:r>
+        <w:rPr>
+          <w:rFonts w:ascii="Times New Roman" w:hAnsi="Times New Roman" w:cs="Times New Roman"/>
+          <w:b w:val="0"/>
+          <w:bCs w:val="0"/>
+          <w:sz w:val="28"/>
+          <w:szCs w:val="28"/>
+        </w:rPr>
+        <w:t>ChiTietDonHang.cs</w:t>
+      </w:r>
+    </w:p>
+    <w:p>
+      <w:pPr>
+        <w:pStyle w:val="Normal"/>
+        <w:ind w:left="0"/>
+        <w:rPr>
+          <w:rFonts w:ascii="Times New Roman" w:hAnsi="Times New Roman" w:cs="Times New Roman"/>
+          <w:b w:val="0"/>
+          <w:bCs w:val="0"/>
+          <w:sz w:val="28"/>
+          <w:szCs w:val="28"/>
+        </w:rPr>
+      </w:pPr>
+      <w:r>
+        <w:rPr>
+          <w:rFonts w:ascii="Times New Roman" w:hAnsi="Times New Roman" w:cs="Times New Roman"/>
+          <w:b w:val="0"/>
+          <w:bCs w:val="0"/>
+          <w:sz w:val="28"/>
+          <w:szCs w:val="28"/>
+        </w:rPr>
+        <w:t>+ MyShopDBContext.cs</w:t>
+      </w:r>
+    </w:p>
+    <w:p>
+      <w:pPr>
+        <w:pStyle w:val="Normal"/>
+        <w:ind w:left="0"/>
+        <w:rPr>
+          <w:rFonts w:ascii="Times New Roman" w:hAnsi="Times New Roman" w:cs="Times New Roman"/>
+          <w:b w:val="1"/>
+          <w:bCs w:val="1"/>
+          <w:sz w:val="28"/>
+          <w:szCs w:val="28"/>
+        </w:rPr>
+      </w:pPr>
+    </w:p>
+    <w:p>
+      <w:pPr>
         <w:rPr>
           <w:rFonts w:ascii="Times New Roman" w:hAnsi="Times New Roman" w:cs="Times New Roman"/>
           <w:sz w:val="28"/>
@@ -2974,7 +1777,23 @@
           <w:sz w:val="28"/>
           <w:szCs w:val="28"/>
         </w:rPr>
-        <w:t xml:space="preserve"> SQL Server </w:t>
+        <w:t xml:space="preserve"> SQL Server</w:t>
+      </w:r>
+      <w:r>
+        <w:rPr>
+          <w:rFonts w:ascii="Times New Roman" w:hAnsi="Times New Roman" w:cs="Times New Roman"/>
+          <w:sz w:val="28"/>
+          <w:szCs w:val="28"/>
+        </w:rPr>
+        <w:t xml:space="preserve"> mỗi lần</w:t>
+      </w:r>
+      <w:r>
+        <w:rPr>
+          <w:rFonts w:ascii="Times New Roman" w:hAnsi="Times New Roman" w:cs="Times New Roman"/>
+          <w:sz w:val="28"/>
+          <w:szCs w:val="28"/>
+        </w:rPr>
+        <w:t xml:space="preserve"> </w:t>
       </w:r>
       <w:r>
         <w:rPr>
@@ -3038,7 +1857,23 @@
           <w:sz w:val="28"/>
           <w:szCs w:val="28"/>
         </w:rPr>
-        <w:t xml:space="preserve"> trình:</w:t>
+        <w:t xml:space="preserve"> </w:t>
+      </w:r>
+      <w:r>
+        <w:rPr>
+          <w:rFonts w:ascii="Times New Roman" w:hAnsi="Times New Roman" w:cs="Times New Roman"/>
+          <w:sz w:val="28"/>
+          <w:szCs w:val="28"/>
+        </w:rPr>
+        <w:t>trình</w:t>
+      </w:r>
+      <w:r>
+        <w:rPr>
+          <w:rFonts w:ascii="Times New Roman" w:hAnsi="Times New Roman" w:cs="Times New Roman"/>
+          <w:sz w:val="28"/>
+          <w:szCs w:val="28"/>
+        </w:rPr>
+        <w:t>:</w:t>
       </w:r>
     </w:p>
     <w:p>

</xml_diff>